<commit_message>
add doxc & pdf again
</commit_message>
<xml_diff>
--- a/Chapter_2/Chapter_2.docx
+++ b/Chapter_2/Chapter_2.docx
@@ -3122,14 +3122,6 @@
         <w:t xml:space="preserve">Governs partners and lawyers who individually or together with other lawyers possesses comparable managerial authority and supervise nonlawyers employed or retained by or associated with a lawyer:</w:t>
       </w:r>
     </w:p>
-    <w:p>
-      <w:pPr>
-        <w:pStyle w:val="BodyText"/>
-      </w:pPr>
-      <w:r>
-        <w:t xml:space="preserve">http://www.americanbar.org/groups/professional_responsibility/publications/model_rules_of_professional_conduct/rule_1_2_scope_of_representation_allocation_of_authority_between_client_lawyer.html</w:t>
-      </w:r>
-    </w:p>
     <w:sectPr/>
   </w:body>
 </w:document>
@@ -3238,7 +3230,7 @@
     </w:lvl>
   </w:abstractNum>
   <w:abstractNum w:abstractNumId="990">
-    <w:nsid w:val="de4293e1"/>
+    <w:nsid w:val="57d6da76"/>
     <w:multiLevelType w:val="multilevel"/>
     <w:lvl w:ilvl="0">
       <w:numFmt w:val="bullet"/>
@@ -3319,7 +3311,7 @@
     </w:lvl>
   </w:abstractNum>
   <w:abstractNum w:abstractNumId="991">
-    <w:nsid w:val="879c6947"/>
+    <w:nsid w:val="7347d340"/>
     <w:multiLevelType w:val="multilevel"/>
     <w:lvl w:ilvl="0">
       <w:numFmt w:val="bullet"/>
@@ -3400,7 +3392,7 @@
     </w:lvl>
   </w:abstractNum>
   <w:abstractNum w:abstractNumId="99411">
-    <w:nsid w:val="ebcb00e4"/>
+    <w:nsid w:val="f44868f3"/>
     <w:multiLevelType w:val="multilevel"/>
     <w:lvl w:ilvl="0">
       <w:start w:val="1"/>

</xml_diff>

<commit_message>
Light edits, update docx and pdfs
</commit_message>
<xml_diff>
--- a/Chapter_2/Chapter_2.docx
+++ b/Chapter_2/Chapter_2.docx
@@ -85,189 +85,189 @@
       <w:pPr>
         <w:pStyle w:val="Heading1"/>
       </w:pPr>
-      <w:bookmarkStart w:id="21" w:name="mf-4th-chapter-2"/>
+      <w:bookmarkStart w:id="20" w:name="mf-4th-chapter-2"/>
       <w:r>
         <w:t xml:space="preserve">M&amp;F 4th, Chapter 2</w:t>
       </w:r>
+      <w:bookmarkEnd w:id="20"/>
+    </w:p>
+    <w:p>
+      <w:pPr>
+        <w:pStyle w:val="Heading6"/>
+      </w:pPr>
+      <w:bookmarkStart w:id="21" w:name="judicial-and-professional-regulation-of-lawyers"/>
+      <w:r>
+        <w:t xml:space="preserve">Judicial and Professional Regulation of Lawyers</w:t>
+      </w:r>
       <w:bookmarkEnd w:id="21"/>
     </w:p>
     <w:p>
       <w:pPr>
-        <w:pStyle w:val="Heading6"/>
-      </w:pPr>
-      <w:bookmarkStart w:id="22" w:name="judicial-and-professional-regulation-of-lawyers"/>
-      <w:r>
-        <w:t xml:space="preserve">Judicial and Professional Regulation of Lawyers</w:t>
+        <w:pStyle w:val="Heading2"/>
+      </w:pPr>
+      <w:bookmarkStart w:id="22" w:name="who-regulates-lawyers"/>
+      <w:r>
+        <w:t xml:space="preserve">Who Regulates Lawyers?</w:t>
       </w:r>
       <w:bookmarkEnd w:id="22"/>
     </w:p>
     <w:p>
       <w:pPr>
+        <w:pStyle w:val="FirstParagraph"/>
+      </w:pPr>
+      <w:r>
+        <w:t xml:space="preserve">The state’s highest court. Not Congress.</w:t>
+      </w:r>
+      <w:r>
+        <w:t xml:space="preserve"> </w:t>
+      </w:r>
+      <w:r>
+        <w:t xml:space="preserve">Not the legislature. Not the American Bar Association.</w:t>
+      </w:r>
+      <w:r>
+        <w:t xml:space="preserve"> </w:t>
+      </w:r>
+      <w:r>
+        <w:t xml:space="preserve">The Supreme Court of each State regulates lawyers.</w:t>
+      </w:r>
+    </w:p>
+    <w:p>
+      <w:pPr>
+        <w:pStyle w:val="BodyText"/>
+      </w:pPr>
+      <w:r>
+        <w:t xml:space="preserve">By and large, lawyers must abide by most of the same laws that govern everybody else.</w:t>
+      </w:r>
+      <w:r>
+        <w:t xml:space="preserve"> </w:t>
+      </w:r>
+      <w:r>
+        <w:t xml:space="preserve">But a statute purporting to explicitly regulate the legal profession would violate the Separation of Powers doctrine.</w:t>
+      </w:r>
+    </w:p>
+    <w:p>
+      <w:pPr>
+        <w:pStyle w:val="BodyText"/>
+      </w:pPr>
+      <w:r>
+        <w:t xml:space="preserve">Courts govern lawyers, not legislatures.</w:t>
+      </w:r>
+    </w:p>
+    <w:p>
+      <w:pPr>
+        <w:pStyle w:val="BodyText"/>
+      </w:pPr>
+      <w:r>
+        <w:t xml:space="preserve">The ABA promulgates The Model Rules of Professional Conduct,</w:t>
+      </w:r>
+      <w:r>
+        <w:t xml:space="preserve"> </w:t>
+      </w:r>
+      <w:r>
+        <w:t xml:space="preserve">and then each state supreme court adopts its own version of the Model Rules,</w:t>
+      </w:r>
+      <w:r>
+        <w:t xml:space="preserve"> </w:t>
+      </w:r>
+      <w:r>
+        <w:t xml:space="preserve">tweaking rules here and there to suit each state’s needs.</w:t>
+      </w:r>
+    </w:p>
+    <w:p>
+      <w:pPr>
+        <w:pStyle w:val="BodyText"/>
+      </w:pPr>
+      <w:r>
+        <w:t xml:space="preserve">The Nebraska Supreme Court adopted its most recent version of the Model Rules on September 1st, 2005.</w:t>
+      </w:r>
+    </w:p>
+    <w:p>
+      <w:pPr>
+        <w:pStyle w:val="Heading3"/>
+      </w:pPr>
+      <w:bookmarkStart w:id="23" w:name="nebraska-state-bar"/>
+      <w:r>
+        <w:t xml:space="preserve">Nebraska State Bar</w:t>
+      </w:r>
+      <w:bookmarkEnd w:id="23"/>
+    </w:p>
+    <w:p>
+      <w:pPr>
+        <w:pStyle w:val="FirstParagraph"/>
+      </w:pPr>
+      <w:r>
+        <w:t xml:space="preserve">Nebraska has an integrated or</w:t>
+      </w:r>
+      <w:r>
+        <w:t xml:space="preserve"> </w:t>
+      </w:r>
+      <w:r>
+        <w:t xml:space="preserve">“</w:t>
+      </w:r>
+      <w:r>
+        <w:t xml:space="preserve">unified</w:t>
+      </w:r>
+      <w:r>
+        <w:t xml:space="preserve">”</w:t>
+      </w:r>
+      <w:r>
+        <w:t xml:space="preserve"> </w:t>
+      </w:r>
+      <w:r>
+        <w:t xml:space="preserve">bar.</w:t>
+      </w:r>
+      <w:r>
+        <w:t xml:space="preserve"> </w:t>
+      </w:r>
+      <w:r>
+        <w:t xml:space="preserve">In other words, you must join the bar</w:t>
+      </w:r>
+      <w:r>
+        <w:t xml:space="preserve"> </w:t>
+      </w:r>
+      <w:r>
+        <w:t xml:space="preserve">and pay dues if you want to practice law in Nebraska.</w:t>
+      </w:r>
+      <w:r>
+        <w:t xml:space="preserve"> </w:t>
+      </w:r>
+      <w:r>
+        <w:t xml:space="preserve">Even if you are</w:t>
+      </w:r>
+      <w:r>
+        <w:t xml:space="preserve"> </w:t>
+      </w:r>
+      <w:r>
+        <w:t xml:space="preserve">“</w:t>
+      </w:r>
+      <w:r>
+        <w:t xml:space="preserve">inactive,</w:t>
+      </w:r>
+      <w:r>
+        <w:t xml:space="preserve">”</w:t>
+      </w:r>
+      <w:r>
+        <w:t xml:space="preserve"> </w:t>
+      </w:r>
+      <w:r>
+        <w:t xml:space="preserve">dues often must be paid.</w:t>
+      </w:r>
+    </w:p>
+    <w:p>
+      <w:pPr>
         <w:pStyle w:val="Heading2"/>
       </w:pPr>
-      <w:bookmarkStart w:id="23" w:name="who-regulates-lawyers"/>
-      <w:r>
-        <w:t xml:space="preserve">Who Regulates Lawyers?</w:t>
-      </w:r>
-      <w:bookmarkEnd w:id="23"/>
+      <w:bookmarkStart w:id="24" w:name="what-is-a-fiduciary"/>
+      <w:r>
+        <w:t xml:space="preserve">What Is A Fiduciary?</w:t>
+      </w:r>
+      <w:bookmarkEnd w:id="24"/>
     </w:p>
     <w:p>
       <w:pPr>
         <w:pStyle w:val="FirstParagraph"/>
       </w:pPr>
-      <w:r>
-        <w:t xml:space="preserve">The state’s highest court. Not Congress.</w:t>
-      </w:r>
-      <w:r>
-        <w:t xml:space="preserve"> </w:t>
-      </w:r>
-      <w:r>
-        <w:t xml:space="preserve">Not the legislature. Not the American Bar Association.</w:t>
-      </w:r>
-      <w:r>
-        <w:t xml:space="preserve"> </w:t>
-      </w:r>
-      <w:r>
-        <w:t xml:space="preserve">The Supreme Court of each State regulates lawyers.</w:t>
-      </w:r>
-    </w:p>
-    <w:p>
-      <w:pPr>
-        <w:pStyle w:val="BodyText"/>
-      </w:pPr>
-      <w:r>
-        <w:t xml:space="preserve">By and large, lawyers must abide by most of the same laws that govern everybody else.</w:t>
-      </w:r>
-      <w:r>
-        <w:t xml:space="preserve"> </w:t>
-      </w:r>
-      <w:r>
-        <w:t xml:space="preserve">But a statute purporting to explicitly regulate the legal profession would violate the Separation of Powers doctrine.</w:t>
-      </w:r>
-    </w:p>
-    <w:p>
-      <w:pPr>
-        <w:pStyle w:val="BodyText"/>
-      </w:pPr>
-      <w:r>
-        <w:t xml:space="preserve">Courts govern lawyers, not legislatures.</w:t>
-      </w:r>
-    </w:p>
-    <w:p>
-      <w:pPr>
-        <w:pStyle w:val="BodyText"/>
-      </w:pPr>
-      <w:r>
-        <w:t xml:space="preserve">The ABA promulgates The Model Rules of Professional Conduct,</w:t>
-      </w:r>
-      <w:r>
-        <w:t xml:space="preserve"> </w:t>
-      </w:r>
-      <w:r>
-        <w:t xml:space="preserve">and then each state supreme court adopts its own version of the Model Rules,</w:t>
-      </w:r>
-      <w:r>
-        <w:t xml:space="preserve"> </w:t>
-      </w:r>
-      <w:r>
-        <w:t xml:space="preserve">tweaking rules here and there to suit each state’s needs.</w:t>
-      </w:r>
-    </w:p>
-    <w:p>
-      <w:pPr>
-        <w:pStyle w:val="BodyText"/>
-      </w:pPr>
-      <w:r>
-        <w:t xml:space="preserve">The Nebraska Supreme Court adopted its most recent version of the Model Rules on September 1st, 2005.</w:t>
-      </w:r>
-    </w:p>
-    <w:p>
-      <w:pPr>
-        <w:pStyle w:val="Heading3"/>
-      </w:pPr>
-      <w:bookmarkStart w:id="24" w:name="nebraska-state-bar"/>
-      <w:r>
-        <w:t xml:space="preserve">Nebraska State Bar</w:t>
-      </w:r>
-      <w:bookmarkEnd w:id="24"/>
-    </w:p>
-    <w:p>
-      <w:pPr>
-        <w:pStyle w:val="FirstParagraph"/>
-      </w:pPr>
-      <w:r>
-        <w:t xml:space="preserve">Nebraska has an integrated or</w:t>
-      </w:r>
-      <w:r>
-        <w:t xml:space="preserve"> </w:t>
-      </w:r>
-      <w:r>
-        <w:t xml:space="preserve">“</w:t>
-      </w:r>
-      <w:r>
-        <w:t xml:space="preserve">unified</w:t>
-      </w:r>
-      <w:r>
-        <w:t xml:space="preserve">”</w:t>
-      </w:r>
-      <w:r>
-        <w:t xml:space="preserve"> </w:t>
-      </w:r>
-      <w:r>
-        <w:t xml:space="preserve">bar.</w:t>
-      </w:r>
-      <w:r>
-        <w:t xml:space="preserve"> </w:t>
-      </w:r>
-      <w:r>
-        <w:t xml:space="preserve">In other words, you must join the bar</w:t>
-      </w:r>
-      <w:r>
-        <w:t xml:space="preserve"> </w:t>
-      </w:r>
-      <w:r>
-        <w:t xml:space="preserve">and pay dues if you want to practice law in Nebraska.</w:t>
-      </w:r>
-      <w:r>
-        <w:t xml:space="preserve"> </w:t>
-      </w:r>
-      <w:r>
-        <w:t xml:space="preserve">Even if you are</w:t>
-      </w:r>
-      <w:r>
-        <w:t xml:space="preserve"> </w:t>
-      </w:r>
-      <w:r>
-        <w:t xml:space="preserve">“</w:t>
-      </w:r>
-      <w:r>
-        <w:t xml:space="preserve">inactive,</w:t>
-      </w:r>
-      <w:r>
-        <w:t xml:space="preserve">”</w:t>
-      </w:r>
-      <w:r>
-        <w:t xml:space="preserve"> </w:t>
-      </w:r>
-      <w:r>
-        <w:t xml:space="preserve">dues often must be paid.</w:t>
-      </w:r>
-    </w:p>
-    <w:p>
-      <w:pPr>
-        <w:pStyle w:val="Heading2"/>
-      </w:pPr>
-      <w:bookmarkStart w:id="25" w:name="what-is-a-fiduciary"/>
-      <w:r>
-        <w:t xml:space="preserve">What Is A Fiduciary?</w:t>
-      </w:r>
-      <w:bookmarkEnd w:id="25"/>
-    </w:p>
-    <w:p>
-      <w:pPr>
-        <w:pStyle w:val="FirstParagraph"/>
-      </w:pPr>
-      <w:hyperlink r:id="rId26">
+      <w:hyperlink r:id="rId25">
         <w:r>
           <w:rPr>
             <w:rStyle w:val="Hyperlink"/>
@@ -314,7 +314,7 @@
       <w:r>
         <w:t xml:space="preserve"> </w:t>
       </w:r>
-      <w:hyperlink r:id="rId26">
+      <w:hyperlink r:id="rId25">
         <w:r>
           <w:rPr>
             <w:rStyle w:val="Hyperlink"/>
@@ -369,7 +369,7 @@
       <w:r>
         <w:t xml:space="preserve"> </w:t>
       </w:r>
-      <w:hyperlink r:id="rId26">
+      <w:hyperlink r:id="rId25">
         <w:r>
           <w:rPr>
             <w:rStyle w:val="Hyperlink"/>
@@ -429,11 +429,11 @@
       <w:pPr>
         <w:pStyle w:val="Heading3"/>
       </w:pPr>
-      <w:bookmarkStart w:id="27" w:name="some-examples-of-fiduciaries"/>
+      <w:bookmarkStart w:id="26" w:name="some-examples-of-fiduciaries"/>
       <w:r>
         <w:t xml:space="preserve">Some Examples of Fiduciaries</w:t>
       </w:r>
-      <w:bookmarkEnd w:id="27"/>
+      <w:bookmarkEnd w:id="26"/>
     </w:p>
     <w:p>
       <w:pPr>
@@ -535,11 +535,11 @@
       <w:pPr>
         <w:pStyle w:val="Heading3"/>
       </w:pPr>
-      <w:bookmarkStart w:id="28" w:name="lawyers-are-super-fiduciaries"/>
+      <w:bookmarkStart w:id="27" w:name="lawyers-are-super-fiduciaries"/>
       <w:r>
         <w:t xml:space="preserve">Lawyers Are Super Fiduciaries!</w:t>
       </w:r>
-      <w:bookmarkEnd w:id="28"/>
+      <w:bookmarkEnd w:id="27"/>
     </w:p>
     <w:p>
       <w:pPr>
@@ -601,7 +601,7 @@
       <w:r>
         <w:t xml:space="preserve"> </w:t>
       </w:r>
-      <w:hyperlink r:id="rId29">
+      <w:hyperlink r:id="rId28">
         <w:r>
           <w:rPr>
             <w:rStyle w:val="Hyperlink"/>
@@ -724,55 +724,55 @@
       <w:pPr>
         <w:pStyle w:val="Heading2"/>
       </w:pPr>
-      <w:bookmarkStart w:id="30" w:name="the-aba-model-rules"/>
+      <w:bookmarkStart w:id="29" w:name="the-aba-model-rules"/>
       <w:r>
         <w:t xml:space="preserve">The ABA Model Rules</w:t>
       </w:r>
+      <w:bookmarkEnd w:id="29"/>
+    </w:p>
+    <w:p>
+      <w:pPr>
+        <w:pStyle w:val="FirstParagraph"/>
+      </w:pPr>
+      <w:r>
+        <w:t xml:space="preserve">Model Rules of Professional Conduct.</w:t>
+      </w:r>
+    </w:p>
+    <w:p>
+      <w:pPr>
+        <w:pStyle w:val="BodyText"/>
+      </w:pPr>
+      <w:r>
+        <w:t xml:space="preserve">Lawyers owe common law duties to clients,</w:t>
+      </w:r>
+      <w:r>
+        <w:t xml:space="preserve"> </w:t>
+      </w:r>
+      <w:r>
+        <w:t xml:space="preserve">and clients can sue for breach of those duties,</w:t>
+      </w:r>
+      <w:r>
+        <w:t xml:space="preserve"> </w:t>
+      </w:r>
+      <w:r>
+        <w:t xml:space="preserve">but we lawyers also have Ethical Rules,</w:t>
+      </w:r>
+      <w:r>
+        <w:t xml:space="preserve"> </w:t>
+      </w:r>
+      <w:r>
+        <w:t xml:space="preserve">the most recent iteration of those are the ABA’s Model Rules of Professional Conduct.</w:t>
+      </w:r>
+    </w:p>
+    <w:p>
+      <w:pPr>
+        <w:pStyle w:val="Heading3"/>
+      </w:pPr>
+      <w:bookmarkStart w:id="30" w:name="history"/>
+      <w:r>
+        <w:t xml:space="preserve">History</w:t>
+      </w:r>
       <w:bookmarkEnd w:id="30"/>
-    </w:p>
-    <w:p>
-      <w:pPr>
-        <w:pStyle w:val="FirstParagraph"/>
-      </w:pPr>
-      <w:r>
-        <w:t xml:space="preserve">Model Rules of Professional Conduct.</w:t>
-      </w:r>
-    </w:p>
-    <w:p>
-      <w:pPr>
-        <w:pStyle w:val="BodyText"/>
-      </w:pPr>
-      <w:r>
-        <w:t xml:space="preserve">Lawyers owe common law duties to clients,</w:t>
-      </w:r>
-      <w:r>
-        <w:t xml:space="preserve"> </w:t>
-      </w:r>
-      <w:r>
-        <w:t xml:space="preserve">and clients can sue for breach of those duties,</w:t>
-      </w:r>
-      <w:r>
-        <w:t xml:space="preserve"> </w:t>
-      </w:r>
-      <w:r>
-        <w:t xml:space="preserve">but we lawyers also have Ethical Rules,</w:t>
-      </w:r>
-      <w:r>
-        <w:t xml:space="preserve"> </w:t>
-      </w:r>
-      <w:r>
-        <w:t xml:space="preserve">the most recent iteration of those are the ABA’s Model Rules of Professional Conduct.</w:t>
-      </w:r>
-    </w:p>
-    <w:p>
-      <w:pPr>
-        <w:pStyle w:val="Heading3"/>
-      </w:pPr>
-      <w:bookmarkStart w:id="31" w:name="history"/>
-      <w:r>
-        <w:t xml:space="preserve">History</w:t>
-      </w:r>
-      <w:bookmarkEnd w:id="31"/>
     </w:p>
     <w:p>
       <w:pPr>
@@ -846,10 +846,110 @@
       <w:pPr>
         <w:pStyle w:val="Heading4"/>
       </w:pPr>
-      <w:bookmarkStart w:id="32" w:name="aba-canons-1908"/>
+      <w:bookmarkStart w:id="31" w:name="aba-canons-1908"/>
       <w:r>
         <w:t xml:space="preserve">ABA Canons, 1908</w:t>
       </w:r>
+      <w:bookmarkEnd w:id="31"/>
+    </w:p>
+    <w:p>
+      <w:pPr>
+        <w:pStyle w:val="FirstParagraph"/>
+      </w:pPr>
+      <w:r>
+        <w:t xml:space="preserve">Lawyers who graduated from law school before 1970</w:t>
+      </w:r>
+      <w:r>
+        <w:t xml:space="preserve"> </w:t>
+      </w:r>
+      <w:r>
+        <w:t xml:space="preserve">(literally a dying breed),</w:t>
+      </w:r>
+      <w:r>
+        <w:t xml:space="preserve"> </w:t>
+      </w:r>
+      <w:r>
+        <w:t xml:space="preserve">probably learned about the ABA’s Canons of Professional Ethics.</w:t>
+      </w:r>
+      <w:r>
+        <w:t xml:space="preserve"> </w:t>
+      </w:r>
+      <w:r>
+        <w:t xml:space="preserve">The Canons were not rules,</w:t>
+      </w:r>
+      <w:r>
+        <w:t xml:space="preserve"> </w:t>
+      </w:r>
+      <w:r>
+        <w:t xml:space="preserve">but were instead general exhortations about what lawyers SHOULD and SHOULD NOT DO.</w:t>
+      </w:r>
+    </w:p>
+    <w:p>
+      <w:pPr>
+        <w:pStyle w:val="BodyText"/>
+      </w:pPr>
+      <w:r>
+        <w:t xml:space="preserve">For example, Canon 1 provides:</w:t>
+      </w:r>
+      <w:r>
+        <w:t xml:space="preserve"> </w:t>
+      </w:r>
+      <w:r>
+        <w:t xml:space="preserve">“</w:t>
+      </w:r>
+      <w:r>
+        <w:t xml:space="preserve">A lawyer “will find his highest honor</w:t>
+      </w:r>
+      <w:r>
+        <w:t xml:space="preserve"> </w:t>
+      </w:r>
+      <w:r>
+        <w:t xml:space="preserve">in a deserved reputation for fidelity to private trust</w:t>
+      </w:r>
+      <w:r>
+        <w:t xml:space="preserve"> </w:t>
+      </w:r>
+      <w:r>
+        <w:t xml:space="preserve">and to public duty, as an honest man</w:t>
+      </w:r>
+      <w:r>
+        <w:t xml:space="preserve"> </w:t>
+      </w:r>
+      <w:r>
+        <w:t xml:space="preserve">and as a patriotic and loyal citizen.</w:t>
+      </w:r>
+      <w:r>
+        <w:t xml:space="preserve">”</w:t>
+      </w:r>
+    </w:p>
+    <w:p>
+      <w:pPr>
+        <w:pStyle w:val="BodyText"/>
+      </w:pPr>
+      <w:r>
+        <w:t xml:space="preserve">True, but what to do when the lawyer finds out</w:t>
+      </w:r>
+      <w:r>
+        <w:t xml:space="preserve"> </w:t>
+      </w:r>
+      <w:r>
+        <w:t xml:space="preserve">his client is running a money laundering operation?</w:t>
+      </w:r>
+      <w:r>
+        <w:t xml:space="preserve"> </w:t>
+      </w:r>
+      <w:r>
+        <w:t xml:space="preserve">Very little by way of specific rules or advice.</w:t>
+      </w:r>
+    </w:p>
+    <w:p>
+      <w:pPr>
+        <w:pStyle w:val="Heading4"/>
+      </w:pPr>
+      <w:bookmarkStart w:id="32" w:name="aba-model-code-1969"/>
+      <w:r>
+        <w:t xml:space="preserve">ABA Model Code, 1969</w:t>
+      </w:r>
       <w:bookmarkEnd w:id="32"/>
     </w:p>
     <w:p>
@@ -857,45 +957,19 @@
         <w:pStyle w:val="FirstParagraph"/>
       </w:pPr>
       <w:r>
-        <w:t xml:space="preserve">Lawyers who graduated from law school before 1970</w:t>
-      </w:r>
-      <w:r>
-        <w:t xml:space="preserve"> </w:t>
-      </w:r>
-      <w:r>
-        <w:t xml:space="preserve">(literally a dying breed),</w:t>
-      </w:r>
-      <w:r>
-        <w:t xml:space="preserve"> </w:t>
-      </w:r>
-      <w:r>
-        <w:t xml:space="preserve">probably learned about the ABA’s Canons of Professional Ethics.</w:t>
-      </w:r>
-      <w:r>
-        <w:t xml:space="preserve"> </w:t>
-      </w:r>
-      <w:r>
-        <w:t xml:space="preserve">The Canons were not rules,</w:t>
-      </w:r>
-      <w:r>
-        <w:t xml:space="preserve"> </w:t>
-      </w:r>
-      <w:r>
-        <w:t xml:space="preserve">but were instead general exhortations about what lawyers SHOULD and SHOULD NOT DO.</w:t>
-      </w:r>
-    </w:p>
-    <w:p>
-      <w:pPr>
-        <w:pStyle w:val="BodyText"/>
-      </w:pPr>
-      <w:r>
-        <w:t xml:space="preserve">For example, Canon 1 provides:</w:t>
-      </w:r>
-      <w:r>
-        <w:t xml:space="preserve"> </w:t>
-      </w:r>
-      <w:r>
-        <w:t xml:space="preserve">“A lawyer</w:t>
+        <w:t xml:space="preserve">Lawyers who attended law school in the 70s or early 80s</w:t>
+      </w:r>
+      <w:r>
+        <w:t xml:space="preserve"> </w:t>
+      </w:r>
+      <w:r>
+        <w:t xml:space="preserve">probably learned about the MODEL CODE of Professional Responsibility.</w:t>
+      </w:r>
+      <w:r>
+        <w:t xml:space="preserve"> </w:t>
+      </w:r>
+      <w:r>
+        <w:t xml:space="preserve">The Model Code was a whirligig contraption containing Nine</w:t>
       </w:r>
       <w:r>
         <w:t xml:space="preserve"> </w:t>
@@ -904,639 +978,586 @@
         <w:t xml:space="preserve">“</w:t>
       </w:r>
       <w:r>
-        <w:t xml:space="preserve">will find his highest honor</w:t>
-      </w:r>
-      <w:r>
-        <w:t xml:space="preserve"> </w:t>
-      </w:r>
-      <w:r>
-        <w:t xml:space="preserve">in a deserved reputation for fidelity to private trust</w:t>
-      </w:r>
-      <w:r>
-        <w:t xml:space="preserve"> </w:t>
-      </w:r>
-      <w:r>
-        <w:t xml:space="preserve">and to public duty, as an honest man</w:t>
-      </w:r>
-      <w:r>
-        <w:t xml:space="preserve"> </w:t>
-      </w:r>
-      <w:r>
-        <w:t xml:space="preserve">and as a patriotic and loyal citizen.</w:t>
+        <w:t xml:space="preserve">Canons,</w:t>
       </w:r>
       <w:r>
         <w:t xml:space="preserve">”</w:t>
       </w:r>
-    </w:p>
-    <w:p>
-      <w:pPr>
-        <w:pStyle w:val="BodyText"/>
-      </w:pPr>
-      <w:r>
-        <w:t xml:space="preserve">True, but what to do when the lawyer finds out</w:t>
-      </w:r>
-      <w:r>
-        <w:t xml:space="preserve"> </w:t>
-      </w:r>
-      <w:r>
-        <w:t xml:space="preserve">his client is running a money laundering operation?</w:t>
-      </w:r>
-      <w:r>
-        <w:t xml:space="preserve"> </w:t>
-      </w:r>
-      <w:r>
-        <w:t xml:space="preserve">Very little by way of specific rules or advice.</w:t>
-      </w:r>
+      <w:r>
+        <w:t xml:space="preserve"> </w:t>
+      </w:r>
+      <w:r>
+        <w:t xml:space="preserve">along with</w:t>
+      </w:r>
+      <w:r>
+        <w:t xml:space="preserve"> </w:t>
+      </w:r>
+      <w:r>
+        <w:t xml:space="preserve">“</w:t>
+      </w:r>
+      <w:r>
+        <w:t xml:space="preserve">Disciplinary Rules,</w:t>
+      </w:r>
+      <w:r>
+        <w:t xml:space="preserve">”</w:t>
+      </w:r>
+      <w:r>
+        <w:t xml:space="preserve"> </w:t>
+      </w:r>
+      <w:r>
+        <w:t xml:space="preserve">and</w:t>
+      </w:r>
+      <w:r>
+        <w:t xml:space="preserve"> </w:t>
+      </w:r>
+      <w:r>
+        <w:t xml:space="preserve">“</w:t>
+      </w:r>
+      <w:r>
+        <w:t xml:space="preserve">Ethical Considerations.</w:t>
+      </w:r>
+      <w:r>
+        <w:t xml:space="preserve">”</w:t>
+      </w:r>
+    </w:p>
+    <w:p>
+      <w:pPr>
+        <w:pStyle w:val="BodyText"/>
+      </w:pPr>
+      <w:r>
+        <w:t xml:space="preserve">This was the ABA’s first effort at setting national standards for lawyer conduct.</w:t>
+      </w:r>
+      <w:r>
+        <w:t xml:space="preserve"> </w:t>
+      </w:r>
+      <w:r>
+        <w:t xml:space="preserve">The Code was not popular because of the confusion over all the moving parts.</w:t>
+      </w:r>
+      <w:r>
+        <w:t xml:space="preserve"> </w:t>
+      </w:r>
+      <w:r>
+        <w:t xml:space="preserve">Like the earlier Canons,</w:t>
+      </w:r>
+      <w:r>
+        <w:t xml:space="preserve"> </w:t>
+      </w:r>
+      <w:r>
+        <w:t xml:space="preserve">the Code also did not provide the lawyers with clear rules</w:t>
+      </w:r>
+      <w:r>
+        <w:t xml:space="preserve"> </w:t>
+      </w:r>
+      <w:r>
+        <w:t xml:space="preserve">about whether contingency fees have to be in writing,</w:t>
+      </w:r>
+      <w:r>
+        <w:t xml:space="preserve"> </w:t>
+      </w:r>
+      <w:r>
+        <w:t xml:space="preserve">or whether a lawyer may allow her client to take the stand</w:t>
+      </w:r>
+      <w:r>
+        <w:t xml:space="preserve"> </w:t>
+      </w:r>
+      <w:r>
+        <w:t xml:space="preserve">when she knows the client intends to lie to the court.</w:t>
+      </w:r>
+    </w:p>
+    <w:p>
+      <w:pPr>
+        <w:pStyle w:val="Heading5"/>
+      </w:pPr>
+      <w:bookmarkStart w:id="33" w:name="watergate"/>
+      <w:r>
+        <w:t xml:space="preserve">Watergate</w:t>
+      </w:r>
+      <w:bookmarkEnd w:id="33"/>
+    </w:p>
+    <w:p>
+      <w:pPr>
+        <w:pStyle w:val="FirstParagraph"/>
+      </w:pPr>
+      <w:r>
+        <w:t xml:space="preserve">On June 26, 1973, the growing Watergate scandal was already a year old,</w:t>
+      </w:r>
+      <w:r>
+        <w:t xml:space="preserve"> </w:t>
+      </w:r>
+      <w:r>
+        <w:t xml:space="preserve">and John W. Dean III, President Richard M. Nixon’s former White House counsel,</w:t>
+      </w:r>
+      <w:r>
+        <w:t xml:space="preserve"> </w:t>
+      </w:r>
+      <w:r>
+        <w:t xml:space="preserve">was in his second day of testimony before the Senate Watergate Committee</w:t>
+      </w:r>
+      <w:r>
+        <w:t xml:space="preserve"> </w:t>
+      </w:r>
+      <w:r>
+        <w:t xml:space="preserve">when Herman Talmadge, a Democrat from Georgia, directed Dean’s attention to exhibit 34-47.</w:t>
+      </w:r>
+    </w:p>
+    <w:p>
+      <w:pPr>
+        <w:pStyle w:val="BodyText"/>
+      </w:pPr>
+      <w:r>
+        <w:t xml:space="preserve">“</w:t>
+      </w:r>
+      <w:r>
+        <w:t xml:space="preserve">It is a list of all the people that you thought had violated the law and what the laws may be that they violated–is that correct?</w:t>
+      </w:r>
+      <w:r>
+        <w:t xml:space="preserve">”</w:t>
+      </w:r>
+      <w:r>
+        <w:t xml:space="preserve"> </w:t>
+      </w:r>
+      <w:r>
+        <w:t xml:space="preserve">the Georgia senator inquired.</w:t>
+      </w:r>
+    </w:p>
+    <w:p>
+      <w:pPr>
+        <w:pStyle w:val="BodyText"/>
+      </w:pPr>
+      <w:r>
+        <w:t xml:space="preserve">“</w:t>
+      </w:r>
+      <w:r>
+        <w:t xml:space="preserve">That is correct,</w:t>
+      </w:r>
+      <w:r>
+        <w:t xml:space="preserve">”</w:t>
+      </w:r>
+      <w:r>
+        <w:t xml:space="preserve"> </w:t>
+      </w:r>
+      <w:r>
+        <w:t xml:space="preserve">Dean responded.</w:t>
+      </w:r>
+      <w:r>
+        <w:t xml:space="preserve"> </w:t>
+      </w:r>
+      <w:r>
+        <w:t xml:space="preserve">“</w:t>
+      </w:r>
+      <w:r>
+        <w:t xml:space="preserve">My first reaction was: There certainly are an awful lot of lawyers involved here. So I put a little asterisk beside each lawyer.</w:t>
+      </w:r>
+      <w:r>
+        <w:t xml:space="preserve">”</w:t>
+      </w:r>
+    </w:p>
+    <w:p>
+      <w:pPr>
+        <w:pStyle w:val="BodyText"/>
+      </w:pPr>
+      <w:r>
+        <w:t xml:space="preserve">“</w:t>
+      </w:r>
+      <w:r>
+        <w:t xml:space="preserve">Any significance to the stars?</w:t>
+      </w:r>
+      <w:r>
+        <w:t xml:space="preserve">”</w:t>
+      </w:r>
+      <w:r>
+        <w:t xml:space="preserve"> </w:t>
+      </w:r>
+      <w:r>
+        <w:t xml:space="preserve">asked Talmadge, referring to the asterisks.</w:t>
+      </w:r>
+    </w:p>
+    <w:p>
+      <w:pPr>
+        <w:pStyle w:val="BodyText"/>
+      </w:pPr>
+      <w:r>
+        <w:t xml:space="preserve">“</w:t>
+      </w:r>
+      <w:r>
+        <w:t xml:space="preserve">That was just a reaction of mine,</w:t>
+      </w:r>
+      <w:r>
+        <w:t xml:space="preserve">”</w:t>
+      </w:r>
+      <w:r>
+        <w:t xml:space="preserve"> </w:t>
+      </w:r>
+      <w:r>
+        <w:t xml:space="preserve">answered Dean.</w:t>
+      </w:r>
+      <w:r>
+        <w:t xml:space="preserve"> </w:t>
+      </w:r>
+      <w:r>
+        <w:t xml:space="preserve">“</w:t>
+      </w:r>
+      <w:r>
+        <w:t xml:space="preserve">How in God’s name could so many lawyers get involved in something like this?</w:t>
+      </w:r>
+      <w:r>
+        <w:t xml:space="preserve">”</w:t>
+      </w:r>
+    </w:p>
+    <w:p>
+      <w:pPr>
+        <w:pStyle w:val="BodyText"/>
+      </w:pPr>
+      <w:r>
+        <w:t xml:space="preserve">The lawyers involved included Egil</w:t>
+      </w:r>
+      <w:r>
+        <w:t xml:space="preserve"> </w:t>
+      </w:r>
+      <w:r>
+        <w:t xml:space="preserve">“</w:t>
+      </w:r>
+      <w:r>
+        <w:t xml:space="preserve">Bud</w:t>
+      </w:r>
+      <w:r>
+        <w:t xml:space="preserve">”</w:t>
+      </w:r>
+      <w:r>
+        <w:t xml:space="preserve"> </w:t>
+      </w:r>
+      <w:r>
+        <w:t xml:space="preserve">Krogh Jr., a deputy assistant to President Nixon during the Watergate Scandal.</w:t>
+      </w:r>
+    </w:p>
+    <w:p>
+      <w:pPr>
+        <w:pStyle w:val="BodyText"/>
+      </w:pPr>
+      <w:r>
+        <w:t xml:space="preserve">In the second half of the 20th Century,</w:t>
+      </w:r>
+      <w:r>
+        <w:t xml:space="preserve"> </w:t>
+      </w:r>
+      <w:r>
+        <w:t xml:space="preserve">the ABA has amended the Model Rules in response to scandals like Watergate,</w:t>
+      </w:r>
+      <w:r>
+        <w:t xml:space="preserve"> </w:t>
+      </w:r>
+      <w:r>
+        <w:t xml:space="preserve">or later in the 1990s in response to financial fraud scandals like Enron, Worldcom, and Tyco.</w:t>
+      </w:r>
+    </w:p>
+    <w:p>
+      <w:pPr>
+        <w:pStyle w:val="Heading5"/>
+      </w:pPr>
+      <w:bookmarkStart w:id="34" w:name="kutak-commission"/>
+      <w:r>
+        <w:t xml:space="preserve">Kutak Commission</w:t>
+      </w:r>
+      <w:bookmarkEnd w:id="34"/>
+    </w:p>
+    <w:p>
+      <w:pPr>
+        <w:pStyle w:val="FirstParagraph"/>
+      </w:pPr>
+      <w:r>
+        <w:t xml:space="preserve">In response to Watergate and other scandals, the ABA appointed Omaha lawyer, Bob Kutak, and the Kutak Commission to fix the Model Code and provide a body of rules lawyers could use to guide them, especially when they learn that their clients are up to no good.</w:t>
+      </w:r>
+    </w:p>
+    <w:p>
+      <w:pPr>
+        <w:pStyle w:val="BodyText"/>
+      </w:pPr>
+      <w:r>
+        <w:t xml:space="preserve">It is no exaggeration to say that the Kutak Commission gave us the first and best working version of the Model Rules, a true handbook for the working lawyer.</w:t>
+      </w:r>
+      <w:r>
+        <w:t xml:space="preserve"> </w:t>
+      </w:r>
+      <w:r>
+        <w:t xml:space="preserve">Kutak’s Model Rules of Professional Conduct were much simpler</w:t>
+      </w:r>
+      <w:r>
+        <w:t xml:space="preserve"> </w:t>
+      </w:r>
+      <w:r>
+        <w:t xml:space="preserve">and came in a popular</w:t>
+      </w:r>
+      <w:r>
+        <w:t xml:space="preserve"> </w:t>
+      </w:r>
+      <w:r>
+        <w:t xml:space="preserve">“</w:t>
+      </w:r>
+      <w:r>
+        <w:t xml:space="preserve">Restatement-like</w:t>
+      </w:r>
+      <w:r>
+        <w:t xml:space="preserve">”</w:t>
+      </w:r>
+      <w:r>
+        <w:t xml:space="preserve"> </w:t>
+      </w:r>
+      <w:r>
+        <w:t xml:space="preserve">format.</w:t>
+      </w:r>
+      <w:r>
+        <w:t xml:space="preserve"> </w:t>
+      </w:r>
+      <w:r>
+        <w:t xml:space="preserve">Definite rules followed by</w:t>
+      </w:r>
+      <w:r>
+        <w:t xml:space="preserve"> </w:t>
+      </w:r>
+      <w:r>
+        <w:t xml:space="preserve">“</w:t>
+      </w:r>
+      <w:r>
+        <w:t xml:space="preserve">Comments,</w:t>
+      </w:r>
+      <w:r>
+        <w:t xml:space="preserve">”</w:t>
+      </w:r>
+      <w:r>
+        <w:t xml:space="preserve"> </w:t>
+      </w:r>
+      <w:r>
+        <w:t xml:space="preserve">with the comments being the best part.</w:t>
+      </w:r>
+    </w:p>
+    <w:p>
+      <w:pPr>
+        <w:pStyle w:val="BodyText"/>
+      </w:pPr>
+      <w:r>
+        <w:t xml:space="preserve">And indeed the ABA still uses the Model Rules,</w:t>
+      </w:r>
+      <w:r>
+        <w:t xml:space="preserve"> </w:t>
+      </w:r>
+      <w:r>
+        <w:t xml:space="preserve">but those rules were extensively rewritten by the ABA’s Ethics 2000 commission.</w:t>
+      </w:r>
+      <w:r>
+        <w:t xml:space="preserve"> </w:t>
+      </w:r>
+      <w:r>
+        <w:t xml:space="preserve">Too many lawyers were involved in the Enron and Tyco and other corporate scandals,</w:t>
+      </w:r>
+      <w:r>
+        <w:t xml:space="preserve"> </w:t>
+      </w:r>
+      <w:r>
+        <w:t xml:space="preserve">and the ABA decided to get serious about regulating lawyers,</w:t>
+      </w:r>
+      <w:r>
+        <w:t xml:space="preserve"> </w:t>
+      </w:r>
+      <w:r>
+        <w:t xml:space="preserve">because they were afraid Congress might do it instead.</w:t>
+      </w:r>
+    </w:p>
+    <w:p>
+      <w:pPr>
+        <w:pStyle w:val="BodyText"/>
+      </w:pPr>
+      <w:r>
+        <w:t xml:space="preserve">It’s usually a</w:t>
+      </w:r>
+      <w:r>
+        <w:t xml:space="preserve"> </w:t>
+      </w:r>
+      <w:r>
+        <w:rPr>
+          <w:i/>
+        </w:rPr>
+        <w:t xml:space="preserve">crisis</w:t>
+      </w:r>
+      <w:r>
+        <w:t xml:space="preserve"> </w:t>
+      </w:r>
+      <w:r>
+        <w:t xml:space="preserve">that prompts change, especially Watergate and the Enron debacles, lawyers intimately involved in both scandals.</w:t>
+      </w:r>
+    </w:p>
+    <w:p>
+      <w:pPr>
+        <w:pStyle w:val="Heading3"/>
+      </w:pPr>
+      <w:bookmarkStart w:id="35" w:name="the-model-rules-and-technology"/>
+      <w:r>
+        <w:t xml:space="preserve">The Model Rules and Technology</w:t>
+      </w:r>
+      <w:bookmarkEnd w:id="35"/>
+    </w:p>
+    <w:p>
+      <w:pPr>
+        <w:pStyle w:val="FirstParagraph"/>
+      </w:pPr>
+      <w:r>
+        <w:t xml:space="preserve">And how are the Model Rules holding up in the face of globalization and technology?</w:t>
+      </w:r>
+      <w:r>
+        <w:t xml:space="preserve"> </w:t>
+      </w:r>
+      <w:r>
+        <w:t xml:space="preserve">A set of rules that were drafted for the most part back in 1983,</w:t>
+      </w:r>
+      <w:r>
+        <w:t xml:space="preserve"> </w:t>
+      </w:r>
+      <w:r>
+        <w:t xml:space="preserve">when personal computers were just becoming available</w:t>
+      </w:r>
+      <w:r>
+        <w:t xml:space="preserve"> </w:t>
+      </w:r>
+      <w:r>
+        <w:t xml:space="preserve">and the Internet did not exist,</w:t>
+      </w:r>
+      <w:r>
+        <w:t xml:space="preserve"> </w:t>
+      </w:r>
+      <w:r>
+        <w:t xml:space="preserve">are now being applied in a world</w:t>
+      </w:r>
+      <w:r>
+        <w:t xml:space="preserve"> </w:t>
+      </w:r>
+      <w:r>
+        <w:t xml:space="preserve">where lawyers talk to smartphones and meet clients on Twitter.</w:t>
+      </w:r>
+    </w:p>
+    <w:p>
+      <w:pPr>
+        <w:pStyle w:val="BodyText"/>
+      </w:pPr>
+      <w:r>
+        <w:t xml:space="preserve">Overall the Model Rules have held up pretty well.</w:t>
+      </w:r>
+      <w:r>
+        <w:t xml:space="preserve"> </w:t>
+      </w:r>
+      <w:r>
+        <w:t xml:space="preserve">A Rule that began by prohibiting</w:t>
+      </w:r>
+      <w:r>
+        <w:t xml:space="preserve"> </w:t>
+      </w:r>
+      <w:r>
+        <w:t xml:space="preserve">“</w:t>
+      </w:r>
+      <w:r>
+        <w:t xml:space="preserve">in-person</w:t>
+      </w:r>
+      <w:r>
+        <w:t xml:space="preserve">”</w:t>
+      </w:r>
+      <w:r>
+        <w:t xml:space="preserve"> </w:t>
+      </w:r>
+      <w:r>
+        <w:t xml:space="preserve">and</w:t>
+      </w:r>
+      <w:r>
+        <w:t xml:space="preserve"> </w:t>
+      </w:r>
+      <w:r>
+        <w:t xml:space="preserve">“</w:t>
+      </w:r>
+      <w:r>
+        <w:t xml:space="preserve">live telephone solicitation</w:t>
+      </w:r>
+      <w:r>
+        <w:t xml:space="preserve">”</w:t>
+      </w:r>
+      <w:r>
+        <w:t xml:space="preserve"> </w:t>
+      </w:r>
+      <w:r>
+        <w:t xml:space="preserve">now also covers</w:t>
+      </w:r>
+      <w:r>
+        <w:t xml:space="preserve"> </w:t>
+      </w:r>
+      <w:r>
+        <w:t xml:space="preserve">“</w:t>
+      </w:r>
+      <w:r>
+        <w:t xml:space="preserve">real-time electronic contact</w:t>
+      </w:r>
+      <w:r>
+        <w:t xml:space="preserve">”</w:t>
+      </w:r>
+      <w:r>
+        <w:t xml:space="preserve"> </w:t>
+      </w:r>
+      <w:r>
+        <w:t xml:space="preserve">in what used to be called a chatroom.</w:t>
+      </w:r>
+    </w:p>
+    <w:p>
+      <w:pPr>
+        <w:pStyle w:val="BodyText"/>
+      </w:pPr>
+      <w:r>
+        <w:t xml:space="preserve">“</w:t>
+      </w:r>
+      <w:r>
+        <w:t xml:space="preserve">Friending</w:t>
+      </w:r>
+      <w:r>
+        <w:t xml:space="preserve">”</w:t>
+      </w:r>
+      <w:r>
+        <w:t xml:space="preserve"> </w:t>
+      </w:r>
+      <w:r>
+        <w:t xml:space="preserve">a person on Facebook can be an</w:t>
+      </w:r>
+      <w:r>
+        <w:t xml:space="preserve"> </w:t>
+      </w:r>
+      <w:r>
+        <w:t xml:space="preserve">“</w:t>
+      </w:r>
+      <w:r>
+        <w:t xml:space="preserve">improper communication with a person represented by counsel,</w:t>
+      </w:r>
+      <w:r>
+        <w:t xml:space="preserve">”</w:t>
+      </w:r>
+      <w:r>
+        <w:t xml:space="preserve"> </w:t>
+      </w:r>
+      <w:r>
+        <w:t xml:space="preserve">every bit as much as a lawyer calling them on the phone.</w:t>
+      </w:r>
+    </w:p>
+    <w:p>
+      <w:pPr>
+        <w:pStyle w:val="Heading3"/>
+      </w:pPr>
+      <w:bookmarkStart w:id="36" w:name="model-rule-8.1"/>
+      <w:r>
+        <w:t xml:space="preserve">Model Rule 8.1</w:t>
+      </w:r>
+      <w:bookmarkEnd w:id="36"/>
     </w:p>
     <w:p>
       <w:pPr>
         <w:pStyle w:val="Heading4"/>
       </w:pPr>
-      <w:bookmarkStart w:id="33" w:name="aba-model-code-1969"/>
-      <w:r>
-        <w:t xml:space="preserve">ABA Model Code, 1969</w:t>
-      </w:r>
-      <w:bookmarkEnd w:id="33"/>
-    </w:p>
-    <w:p>
-      <w:pPr>
-        <w:pStyle w:val="FirstParagraph"/>
-      </w:pPr>
-      <w:r>
-        <w:t xml:space="preserve">Lawyers who attended law school in the 70s or early 80s</w:t>
-      </w:r>
-      <w:r>
-        <w:t xml:space="preserve"> </w:t>
-      </w:r>
-      <w:r>
-        <w:t xml:space="preserve">probably learned about the MODEL CODE of Professional Responsibility.</w:t>
-      </w:r>
-      <w:r>
-        <w:t xml:space="preserve"> </w:t>
-      </w:r>
-      <w:r>
-        <w:t xml:space="preserve">The Model Code was a whirligig contraption containing Nine</w:t>
-      </w:r>
-      <w:r>
-        <w:t xml:space="preserve"> </w:t>
-      </w:r>
-      <w:r>
-        <w:t xml:space="preserve">“</w:t>
-      </w:r>
-      <w:r>
-        <w:t xml:space="preserve">Canons,</w:t>
-      </w:r>
-      <w:r>
-        <w:t xml:space="preserve">”</w:t>
-      </w:r>
-      <w:r>
-        <w:t xml:space="preserve"> </w:t>
-      </w:r>
-      <w:r>
-        <w:t xml:space="preserve">along with</w:t>
-      </w:r>
-      <w:r>
-        <w:t xml:space="preserve"> </w:t>
-      </w:r>
-      <w:r>
-        <w:t xml:space="preserve">“</w:t>
-      </w:r>
-      <w:r>
-        <w:t xml:space="preserve">Disciplinary Rules,</w:t>
-      </w:r>
-      <w:r>
-        <w:t xml:space="preserve">”</w:t>
-      </w:r>
-      <w:r>
-        <w:t xml:space="preserve"> </w:t>
-      </w:r>
-      <w:r>
-        <w:t xml:space="preserve">and</w:t>
-      </w:r>
-      <w:r>
-        <w:t xml:space="preserve"> </w:t>
-      </w:r>
-      <w:r>
-        <w:t xml:space="preserve">“</w:t>
-      </w:r>
-      <w:r>
-        <w:t xml:space="preserve">Ethical Considerations.</w:t>
-      </w:r>
-      <w:r>
-        <w:t xml:space="preserve">”</w:t>
-      </w:r>
-    </w:p>
-    <w:p>
-      <w:pPr>
-        <w:pStyle w:val="BodyText"/>
-      </w:pPr>
-      <w:r>
-        <w:t xml:space="preserve">This was the ABA’s first effort at setting national standards for lawyer conduct.</w:t>
-      </w:r>
-      <w:r>
-        <w:t xml:space="preserve"> </w:t>
-      </w:r>
-      <w:r>
-        <w:t xml:space="preserve">The Code was not popular because of the confusion over all the moving parts.</w:t>
-      </w:r>
-      <w:r>
-        <w:t xml:space="preserve"> </w:t>
-      </w:r>
-      <w:r>
-        <w:t xml:space="preserve">Like the earlier Canons,</w:t>
-      </w:r>
-      <w:r>
-        <w:t xml:space="preserve"> </w:t>
-      </w:r>
-      <w:r>
-        <w:t xml:space="preserve">the Code also did not provide the lawyers with clear rules</w:t>
-      </w:r>
-      <w:r>
-        <w:t xml:space="preserve"> </w:t>
-      </w:r>
-      <w:r>
-        <w:t xml:space="preserve">about whether contingency fees have to be in writing,</w:t>
-      </w:r>
-      <w:r>
-        <w:t xml:space="preserve"> </w:t>
-      </w:r>
-      <w:r>
-        <w:t xml:space="preserve">or whether a lawyer may allow her client to take the stand</w:t>
-      </w:r>
-      <w:r>
-        <w:t xml:space="preserve"> </w:t>
-      </w:r>
-      <w:r>
-        <w:t xml:space="preserve">when she knows the client intends to lie to the court.</w:t>
-      </w:r>
-    </w:p>
-    <w:p>
-      <w:pPr>
-        <w:pStyle w:val="Heading5"/>
-      </w:pPr>
-      <w:bookmarkStart w:id="34" w:name="watergate"/>
-      <w:r>
-        <w:t xml:space="preserve">Watergate</w:t>
-      </w:r>
-      <w:bookmarkEnd w:id="34"/>
-    </w:p>
-    <w:p>
-      <w:pPr>
-        <w:pStyle w:val="FirstParagraph"/>
-      </w:pPr>
-      <w:r>
-        <w:t xml:space="preserve">On June 26, 1973, the growing Watergate scandal was already a year old,</w:t>
-      </w:r>
-      <w:r>
-        <w:t xml:space="preserve"> </w:t>
-      </w:r>
-      <w:r>
-        <w:t xml:space="preserve">and John W. Dean III, President Richard M. Nixon’s former White House counsel,</w:t>
-      </w:r>
-      <w:r>
-        <w:t xml:space="preserve"> </w:t>
-      </w:r>
-      <w:r>
-        <w:t xml:space="preserve">was in his second day of testimony before the Senate Watergate Committee</w:t>
-      </w:r>
-      <w:r>
-        <w:t xml:space="preserve"> </w:t>
-      </w:r>
-      <w:r>
-        <w:t xml:space="preserve">when Herman Talmadge, a Democrat from Georgia, directed Dean’s attention to exhibit 34-47.</w:t>
-      </w:r>
-    </w:p>
-    <w:p>
-      <w:pPr>
-        <w:pStyle w:val="BodyText"/>
-      </w:pPr>
-      <w:r>
-        <w:t xml:space="preserve">“</w:t>
-      </w:r>
-      <w:r>
-        <w:t xml:space="preserve">It is a list of all the people that you thought had violated the law and what the laws may be that they violated–is that correct?</w:t>
-      </w:r>
-      <w:r>
-        <w:t xml:space="preserve">”</w:t>
-      </w:r>
-      <w:r>
-        <w:t xml:space="preserve"> </w:t>
-      </w:r>
-      <w:r>
-        <w:t xml:space="preserve">the Georgia senator inquired.</w:t>
-      </w:r>
-    </w:p>
-    <w:p>
-      <w:pPr>
-        <w:pStyle w:val="BodyText"/>
-      </w:pPr>
-      <w:r>
-        <w:t xml:space="preserve">“</w:t>
-      </w:r>
-      <w:r>
-        <w:t xml:space="preserve">That is correct,</w:t>
-      </w:r>
-      <w:r>
-        <w:t xml:space="preserve">”</w:t>
-      </w:r>
-      <w:r>
-        <w:t xml:space="preserve"> </w:t>
-      </w:r>
-      <w:r>
-        <w:t xml:space="preserve">Dean responded.</w:t>
-      </w:r>
-      <w:r>
-        <w:t xml:space="preserve"> </w:t>
-      </w:r>
-      <w:r>
-        <w:t xml:space="preserve">“</w:t>
-      </w:r>
-      <w:r>
-        <w:t xml:space="preserve">My first reaction was: There certainly are an awful lot of lawyers involved here. So I put a little asterisk beside each lawyer.</w:t>
-      </w:r>
-      <w:r>
-        <w:t xml:space="preserve">”</w:t>
-      </w:r>
-    </w:p>
-    <w:p>
-      <w:pPr>
-        <w:pStyle w:val="BodyText"/>
-      </w:pPr>
-      <w:r>
-        <w:t xml:space="preserve">“</w:t>
-      </w:r>
-      <w:r>
-        <w:t xml:space="preserve">Any significance to the stars?</w:t>
-      </w:r>
-      <w:r>
-        <w:t xml:space="preserve">”</w:t>
-      </w:r>
-      <w:r>
-        <w:t xml:space="preserve"> </w:t>
-      </w:r>
-      <w:r>
-        <w:t xml:space="preserve">asked Talmadge, referring to the asterisks.</w:t>
-      </w:r>
-    </w:p>
-    <w:p>
-      <w:pPr>
-        <w:pStyle w:val="BodyText"/>
-      </w:pPr>
-      <w:r>
-        <w:t xml:space="preserve">“</w:t>
-      </w:r>
-      <w:r>
-        <w:t xml:space="preserve">That was just a reaction of mine,</w:t>
-      </w:r>
-      <w:r>
-        <w:t xml:space="preserve">”</w:t>
-      </w:r>
-      <w:r>
-        <w:t xml:space="preserve"> </w:t>
-      </w:r>
-      <w:r>
-        <w:t xml:space="preserve">answered Dean.</w:t>
-      </w:r>
-      <w:r>
-        <w:t xml:space="preserve"> </w:t>
-      </w:r>
-      <w:r>
-        <w:t xml:space="preserve">“</w:t>
-      </w:r>
-      <w:r>
-        <w:t xml:space="preserve">How in God’s name could so many lawyers get involved in something like this?</w:t>
-      </w:r>
-      <w:r>
-        <w:t xml:space="preserve">”</w:t>
-      </w:r>
-    </w:p>
-    <w:p>
-      <w:pPr>
-        <w:pStyle w:val="BodyText"/>
-      </w:pPr>
-      <w:r>
-        <w:t xml:space="preserve">The lawyers involved included Egil</w:t>
-      </w:r>
-      <w:r>
-        <w:t xml:space="preserve"> </w:t>
-      </w:r>
-      <w:r>
-        <w:t xml:space="preserve">“</w:t>
-      </w:r>
-      <w:r>
-        <w:t xml:space="preserve">Bud</w:t>
-      </w:r>
-      <w:r>
-        <w:t xml:space="preserve">”</w:t>
-      </w:r>
-      <w:r>
-        <w:t xml:space="preserve"> </w:t>
-      </w:r>
-      <w:r>
-        <w:t xml:space="preserve">Krogh Jr., a deputy assistant to President Nixon during the Watergate Scandal.</w:t>
-      </w:r>
-    </w:p>
-    <w:p>
-      <w:pPr>
-        <w:pStyle w:val="BodyText"/>
-      </w:pPr>
-      <w:r>
-        <w:t xml:space="preserve">In the second half of the 20th Century,</w:t>
-      </w:r>
-      <w:r>
-        <w:t xml:space="preserve"> </w:t>
-      </w:r>
-      <w:r>
-        <w:t xml:space="preserve">the ABA has amended the Model Rules in response to scandals like Watergate,</w:t>
-      </w:r>
-      <w:r>
-        <w:t xml:space="preserve"> </w:t>
-      </w:r>
-      <w:r>
-        <w:t xml:space="preserve">or later in the 1990s in response to financial fraud scandals like Enron, Worldcom, and Tyco.</w:t>
-      </w:r>
-    </w:p>
-    <w:p>
-      <w:pPr>
-        <w:pStyle w:val="Heading5"/>
-      </w:pPr>
-      <w:bookmarkStart w:id="35" w:name="kutak-commission"/>
-      <w:r>
-        <w:t xml:space="preserve">Kutak Commission</w:t>
-      </w:r>
-      <w:bookmarkEnd w:id="35"/>
-    </w:p>
-    <w:p>
-      <w:pPr>
-        <w:pStyle w:val="FirstParagraph"/>
-      </w:pPr>
-      <w:r>
-        <w:t xml:space="preserve">In response to Watergate and other scandals, the ABA appointed Omaha lawyer, Bob Kutak, and the Kutak Commission to fix the Model Code and provide a body of rules lawyers could use to guide them, especially when they learn that their clients are up to no good.</w:t>
-      </w:r>
-    </w:p>
-    <w:p>
-      <w:pPr>
-        <w:pStyle w:val="BodyText"/>
-      </w:pPr>
-      <w:r>
-        <w:t xml:space="preserve">It is no exaggeration to say that the Kutak Commission gave us the first and best working version of the Model Rules, a true handbook for the working lawyer.</w:t>
-      </w:r>
-      <w:r>
-        <w:t xml:space="preserve"> </w:t>
-      </w:r>
-      <w:r>
-        <w:t xml:space="preserve">Kutak’s Model Rules of Professional Conduct were much simpler</w:t>
-      </w:r>
-      <w:r>
-        <w:t xml:space="preserve"> </w:t>
-      </w:r>
-      <w:r>
-        <w:t xml:space="preserve">and came in a popular</w:t>
-      </w:r>
-      <w:r>
-        <w:t xml:space="preserve"> </w:t>
-      </w:r>
-      <w:r>
-        <w:t xml:space="preserve">“</w:t>
-      </w:r>
-      <w:r>
-        <w:t xml:space="preserve">Restatement-like</w:t>
-      </w:r>
-      <w:r>
-        <w:t xml:space="preserve">”</w:t>
-      </w:r>
-      <w:r>
-        <w:t xml:space="preserve"> </w:t>
-      </w:r>
-      <w:r>
-        <w:t xml:space="preserve">format.</w:t>
-      </w:r>
-      <w:r>
-        <w:t xml:space="preserve"> </w:t>
-      </w:r>
-      <w:r>
-        <w:t xml:space="preserve">Definite rules followed by</w:t>
-      </w:r>
-      <w:r>
-        <w:t xml:space="preserve"> </w:t>
-      </w:r>
-      <w:r>
-        <w:t xml:space="preserve">“</w:t>
-      </w:r>
-      <w:r>
-        <w:t xml:space="preserve">Comments,</w:t>
-      </w:r>
-      <w:r>
-        <w:t xml:space="preserve">”</w:t>
-      </w:r>
-      <w:r>
-        <w:t xml:space="preserve"> </w:t>
-      </w:r>
-      <w:r>
-        <w:t xml:space="preserve">with the comments being the best part.</w:t>
-      </w:r>
-    </w:p>
-    <w:p>
-      <w:pPr>
-        <w:pStyle w:val="BodyText"/>
-      </w:pPr>
-      <w:r>
-        <w:t xml:space="preserve">And indeed the ABA still uses the Model Rules,</w:t>
-      </w:r>
-      <w:r>
-        <w:t xml:space="preserve"> </w:t>
-      </w:r>
-      <w:r>
-        <w:t xml:space="preserve">but those rules were extensively rewritten by the ABA’s Ethics 2000 commission.</w:t>
-      </w:r>
-      <w:r>
-        <w:t xml:space="preserve"> </w:t>
-      </w:r>
-      <w:r>
-        <w:t xml:space="preserve">Too many lawyers were involved in the Enron and Tyco and other corporate scandals,</w:t>
-      </w:r>
-      <w:r>
-        <w:t xml:space="preserve"> </w:t>
-      </w:r>
-      <w:r>
-        <w:t xml:space="preserve">and the ABA decided to get serious about regulating lawyers,</w:t>
-      </w:r>
-      <w:r>
-        <w:t xml:space="preserve"> </w:t>
-      </w:r>
-      <w:r>
-        <w:t xml:space="preserve">because they were afraid Congress might do it instead.</w:t>
-      </w:r>
-    </w:p>
-    <w:p>
-      <w:pPr>
-        <w:pStyle w:val="BodyText"/>
-      </w:pPr>
-      <w:r>
-        <w:t xml:space="preserve">It’s usually a CRISIS that prompts change, especially Watergate and the Enron debacles, lawyers intimately involved in both scandals.</w:t>
-      </w:r>
-    </w:p>
-    <w:p>
-      <w:pPr>
-        <w:pStyle w:val="Heading3"/>
-      </w:pPr>
-      <w:bookmarkStart w:id="36" w:name="the-model-rules-and-technology"/>
-      <w:r>
-        <w:t xml:space="preserve">The Model Rules and Technology</w:t>
-      </w:r>
-      <w:bookmarkEnd w:id="36"/>
-    </w:p>
-    <w:p>
-      <w:pPr>
-        <w:pStyle w:val="FirstParagraph"/>
-      </w:pPr>
-      <w:r>
-        <w:t xml:space="preserve">And how are the Model Rules holding up in the face of globalization and technology?</w:t>
-      </w:r>
-      <w:r>
-        <w:t xml:space="preserve"> </w:t>
-      </w:r>
-      <w:r>
-        <w:t xml:space="preserve">A set of rules that were drafted for the most part back in 1983,</w:t>
-      </w:r>
-      <w:r>
-        <w:t xml:space="preserve"> </w:t>
-      </w:r>
-      <w:r>
-        <w:t xml:space="preserve">when personal computers were just becoming available</w:t>
-      </w:r>
-      <w:r>
-        <w:t xml:space="preserve"> </w:t>
-      </w:r>
-      <w:r>
-        <w:t xml:space="preserve">and the Internet did not exist,</w:t>
-      </w:r>
-      <w:r>
-        <w:t xml:space="preserve"> </w:t>
-      </w:r>
-      <w:r>
-        <w:t xml:space="preserve">are now being applied in a world</w:t>
-      </w:r>
-      <w:r>
-        <w:t xml:space="preserve"> </w:t>
-      </w:r>
-      <w:r>
-        <w:t xml:space="preserve">where lawyers talk to smartphones and meet clients on Twitter.</w:t>
-      </w:r>
-    </w:p>
-    <w:p>
-      <w:pPr>
-        <w:pStyle w:val="BodyText"/>
-      </w:pPr>
-      <w:r>
-        <w:t xml:space="preserve">Overall the Model Rules have held up pretty well.</w:t>
-      </w:r>
-      <w:r>
-        <w:t xml:space="preserve"> </w:t>
-      </w:r>
-      <w:r>
-        <w:t xml:space="preserve">A Rule that began by prohibiting</w:t>
-      </w:r>
-      <w:r>
-        <w:t xml:space="preserve"> </w:t>
-      </w:r>
-      <w:r>
-        <w:t xml:space="preserve">“</w:t>
-      </w:r>
-      <w:r>
-        <w:t xml:space="preserve">in-person</w:t>
-      </w:r>
-      <w:r>
-        <w:t xml:space="preserve">”</w:t>
-      </w:r>
-      <w:r>
-        <w:t xml:space="preserve"> </w:t>
-      </w:r>
-      <w:r>
-        <w:t xml:space="preserve">and</w:t>
-      </w:r>
-      <w:r>
-        <w:t xml:space="preserve"> </w:t>
-      </w:r>
-      <w:r>
-        <w:t xml:space="preserve">“</w:t>
-      </w:r>
-      <w:r>
-        <w:t xml:space="preserve">live telephone solicitation</w:t>
-      </w:r>
-      <w:r>
-        <w:t xml:space="preserve">”</w:t>
-      </w:r>
-      <w:r>
-        <w:t xml:space="preserve"> </w:t>
-      </w:r>
-      <w:r>
-        <w:t xml:space="preserve">now also covers</w:t>
-      </w:r>
-      <w:r>
-        <w:t xml:space="preserve"> </w:t>
-      </w:r>
-      <w:r>
-        <w:t xml:space="preserve">“</w:t>
-      </w:r>
-      <w:r>
-        <w:t xml:space="preserve">real-time electronic contact</w:t>
-      </w:r>
-      <w:r>
-        <w:t xml:space="preserve">”</w:t>
-      </w:r>
-      <w:r>
-        <w:t xml:space="preserve"> </w:t>
-      </w:r>
-      <w:r>
-        <w:t xml:space="preserve">in what used to be called a chatroom.</w:t>
-      </w:r>
-    </w:p>
-    <w:p>
-      <w:pPr>
-        <w:pStyle w:val="BodyText"/>
-      </w:pPr>
-      <w:r>
-        <w:t xml:space="preserve">Friending a person on Facebook can be an</w:t>
-      </w:r>
-      <w:r>
-        <w:t xml:space="preserve"> </w:t>
-      </w:r>
-      <w:r>
-        <w:t xml:space="preserve">“</w:t>
-      </w:r>
-      <w:r>
-        <w:t xml:space="preserve">improper communication with a person represented by counsel,</w:t>
-      </w:r>
-      <w:r>
-        <w:t xml:space="preserve">”</w:t>
-      </w:r>
-      <w:r>
-        <w:t xml:space="preserve"> </w:t>
-      </w:r>
-      <w:r>
-        <w:t xml:space="preserve">every bit as much as a lawyer calling them on the phone.</w:t>
-      </w:r>
-    </w:p>
-    <w:p>
-      <w:pPr>
-        <w:pStyle w:val="Heading3"/>
-      </w:pPr>
-      <w:bookmarkStart w:id="37" w:name="model-rule-8.1"/>
-      <w:r>
-        <w:t xml:space="preserve">Model Rule 8.1</w:t>
+      <w:bookmarkStart w:id="37" w:name="bar-admission-disciplinary-matters"/>
+      <w:r>
+        <w:t xml:space="preserve">Bar Admission &amp; Disciplinary Matters</w:t>
       </w:r>
       <w:bookmarkEnd w:id="37"/>
-    </w:p>
-    <w:p>
-      <w:pPr>
-        <w:pStyle w:val="Heading4"/>
-      </w:pPr>
-      <w:bookmarkStart w:id="38" w:name="bar-admission-disciplinary-matters"/>
-      <w:r>
-        <w:t xml:space="preserve">Bar Admission &amp; Disciplinary Matters</w:t>
-      </w:r>
-      <w:bookmarkEnd w:id="38"/>
     </w:p>
     <w:p>
       <w:pPr>
@@ -1595,21 +1616,21 @@
       <w:pPr>
         <w:pStyle w:val="Heading3"/>
       </w:pPr>
-      <w:bookmarkStart w:id="39" w:name="model-rule-8.3"/>
+      <w:bookmarkStart w:id="38" w:name="model-rule-8.3"/>
       <w:r>
         <w:t xml:space="preserve">Model Rule 8.3</w:t>
       </w:r>
+      <w:bookmarkEnd w:id="38"/>
+    </w:p>
+    <w:p>
+      <w:pPr>
+        <w:pStyle w:val="Heading4"/>
+      </w:pPr>
+      <w:bookmarkStart w:id="39" w:name="reporting-professional-misconduct"/>
+      <w:r>
+        <w:t xml:space="preserve">Reporting Professional Misconduct</w:t>
+      </w:r>
       <w:bookmarkEnd w:id="39"/>
-    </w:p>
-    <w:p>
-      <w:pPr>
-        <w:pStyle w:val="Heading4"/>
-      </w:pPr>
-      <w:bookmarkStart w:id="40" w:name="reporting-professional-misconduct"/>
-      <w:r>
-        <w:t xml:space="preserve">Reporting Professional Misconduct</w:t>
-      </w:r>
-      <w:bookmarkEnd w:id="40"/>
     </w:p>
     <w:p>
       <w:pPr>
@@ -1739,11 +1760,11 @@
       <w:pPr>
         <w:pStyle w:val="Heading4"/>
       </w:pPr>
-      <w:bookmarkStart w:id="41" w:name="duty-to-report-vs.duty-of-confidentiality"/>
+      <w:bookmarkStart w:id="40" w:name="duty-to-report-vs.duty-of-confidentiality"/>
       <w:r>
         <w:t xml:space="preserve">Duty to Report vs. Duty of Confidentiality</w:t>
       </w:r>
-      <w:bookmarkEnd w:id="41"/>
+      <w:bookmarkEnd w:id="40"/>
     </w:p>
     <w:p>
       <w:pPr>
@@ -1755,7 +1776,7 @@
       <w:r>
         <w:t xml:space="preserve"> </w:t>
       </w:r>
-      <w:hyperlink r:id="rId42">
+      <w:hyperlink r:id="rId41">
         <w:r>
           <w:rPr>
             <w:rStyle w:val="Hyperlink"/>
@@ -1775,7 +1796,7 @@
       <w:r>
         <w:t xml:space="preserve"> </w:t>
       </w:r>
-      <w:hyperlink r:id="rId43">
+      <w:hyperlink r:id="rId42">
         <w:r>
           <w:rPr>
             <w:rStyle w:val="Hyperlink"/>
@@ -1886,7 +1907,7 @@
       <w:r>
         <w:t xml:space="preserve"> </w:t>
       </w:r>
-      <w:hyperlink r:id="rId43">
+      <w:hyperlink r:id="rId42">
         <w:r>
           <w:rPr>
             <w:rStyle w:val="Hyperlink"/>
@@ -1900,7 +1921,7 @@
       <w:r>
         <w:t xml:space="preserve"> </w:t>
       </w:r>
-      <w:hyperlink r:id="rId44">
+      <w:hyperlink r:id="rId43">
         <w:r>
           <w:rPr>
             <w:rStyle w:val="Hyperlink"/>
@@ -1925,7 +1946,7 @@
       <w:r>
         <w:t xml:space="preserve"> </w:t>
       </w:r>
-      <w:hyperlink r:id="rId45">
+      <w:hyperlink r:id="rId44">
         <w:r>
           <w:rPr>
             <w:rStyle w:val="Hyperlink"/>
@@ -1941,21 +1962,21 @@
       <w:pPr>
         <w:pStyle w:val="Heading3"/>
       </w:pPr>
-      <w:bookmarkStart w:id="46" w:name="model-rule-3.3"/>
+      <w:bookmarkStart w:id="45" w:name="model-rule-3.3"/>
       <w:r>
         <w:t xml:space="preserve">Model Rule 3.3</w:t>
       </w:r>
+      <w:bookmarkEnd w:id="45"/>
+    </w:p>
+    <w:p>
+      <w:pPr>
+        <w:pStyle w:val="Heading6"/>
+      </w:pPr>
+      <w:bookmarkStart w:id="46" w:name="candor-toward-the-tribunal"/>
+      <w:r>
+        <w:t xml:space="preserve">Candor Toward The Tribunal</w:t>
+      </w:r>
       <w:bookmarkEnd w:id="46"/>
-    </w:p>
-    <w:p>
-      <w:pPr>
-        <w:pStyle w:val="Heading6"/>
-      </w:pPr>
-      <w:bookmarkStart w:id="47" w:name="candor-toward-the-tribunal"/>
-      <w:r>
-        <w:t xml:space="preserve">Candor Toward The Tribunal</w:t>
-      </w:r>
-      <w:bookmarkEnd w:id="47"/>
     </w:p>
     <w:p>
       <w:pPr>
@@ -2078,7 +2099,7 @@
       <w:pPr>
         <w:pStyle w:val="Heading4"/>
       </w:pPr>
-      <w:bookmarkStart w:id="48" w:name="trumps-rule-1.6-confidentiality"/>
+      <w:bookmarkStart w:id="47" w:name="trumps-rule-1.6-confidentiality"/>
       <w:r>
         <w:t xml:space="preserve">“</w:t>
       </w:r>
@@ -2094,7 +2115,7 @@
       <w:r>
         <w:t xml:space="preserve">Rule 1.6 Confidentiality</w:t>
       </w:r>
-      <w:bookmarkEnd w:id="48"/>
+      <w:bookmarkEnd w:id="47"/>
     </w:p>
     <w:p>
       <w:pPr>
@@ -2106,7 +2127,7 @@
       <w:r>
         <w:t xml:space="preserve"> </w:t>
       </w:r>
-      <w:hyperlink r:id="rId45">
+      <w:hyperlink r:id="rId44">
         <w:r>
           <w:rPr>
             <w:rStyle w:val="Hyperlink"/>
@@ -2123,7 +2144,7 @@
       <w:r>
         <w:t xml:space="preserve"> </w:t>
       </w:r>
-      <w:hyperlink r:id="rId44">
+      <w:hyperlink r:id="rId43">
         <w:r>
           <w:rPr>
             <w:rStyle w:val="Hyperlink"/>
@@ -2164,57 +2185,57 @@
       <w:pPr>
         <w:pStyle w:val="Heading2"/>
       </w:pPr>
-      <w:bookmarkStart w:id="49" w:name="bar-admission-discipline"/>
+      <w:bookmarkStart w:id="48" w:name="bar-admission-discipline"/>
       <w:r>
         <w:t xml:space="preserve">Bar Admission &amp; Discipline</w:t>
       </w:r>
+      <w:bookmarkEnd w:id="48"/>
+    </w:p>
+    <w:p>
+      <w:pPr>
+        <w:pStyle w:val="FirstParagraph"/>
+      </w:pPr>
+      <w:r>
+        <w:t xml:space="preserve">When it comes to misconduct is the standard for admission to the bar the same as discipline of the bar?</w:t>
+      </w:r>
+    </w:p>
+    <w:p>
+      <w:pPr>
+        <w:pStyle w:val="BodyText"/>
+      </w:pPr>
+      <w:r>
+        <w:t xml:space="preserve">In other words, if Lawyer Dooling would not be disbarred for possession of marijuana, does that mean that Law Student Dooling should be admitted to the bar for doing the same thing?</w:t>
+      </w:r>
+    </w:p>
+    <w:p>
+      <w:pPr>
+        <w:pStyle w:val="BodyText"/>
+      </w:pPr>
+      <w:r>
+        <w:t xml:space="preserve">The cases suggest that test is the same, namely,</w:t>
+      </w:r>
+      <w:r>
+        <w:t xml:space="preserve"> </w:t>
+      </w:r>
+      <w:r>
+        <w:t xml:space="preserve">“</w:t>
+      </w:r>
+      <w:r>
+        <w:t xml:space="preserve">whether the individual is a fit and proper person to be permitted to practice law.</w:t>
+      </w:r>
+      <w:r>
+        <w:t xml:space="preserve">”</w:t>
+      </w:r>
+    </w:p>
+    <w:p>
+      <w:pPr>
+        <w:pStyle w:val="Heading3"/>
+      </w:pPr>
+      <w:bookmarkStart w:id="49" w:name="model-rule-8.4"/>
+      <w:r>
+        <w:t xml:space="preserve">Model Rule 8.4</w:t>
+      </w:r>
       <w:bookmarkEnd w:id="49"/>
-    </w:p>
-    <w:p>
-      <w:pPr>
-        <w:pStyle w:val="FirstParagraph"/>
-      </w:pPr>
-      <w:r>
-        <w:t xml:space="preserve">When it comes to MISCONDUCT, is the standard for ADMISSION to the bar the same as DISCIPLINE of the bar?</w:t>
-      </w:r>
-    </w:p>
-    <w:p>
-      <w:pPr>
-        <w:pStyle w:val="BodyText"/>
-      </w:pPr>
-      <w:r>
-        <w:t xml:space="preserve">In other words, if Lawyer Dooling would not be disbarred for possession of marijuana, does that mean that Law Student Dooling should be admitted to the bar for doing the same thing?</w:t>
-      </w:r>
-    </w:p>
-    <w:p>
-      <w:pPr>
-        <w:pStyle w:val="BodyText"/>
-      </w:pPr>
-      <w:r>
-        <w:t xml:space="preserve">The cases suggest that test is the same, namely,</w:t>
-      </w:r>
-      <w:r>
-        <w:t xml:space="preserve"> </w:t>
-      </w:r>
-      <w:r>
-        <w:t xml:space="preserve">“</w:t>
-      </w:r>
-      <w:r>
-        <w:t xml:space="preserve">whether the individual is a fit and proper person to be permitted to practice law.</w:t>
-      </w:r>
-      <w:r>
-        <w:t xml:space="preserve">”</w:t>
-      </w:r>
-    </w:p>
-    <w:p>
-      <w:pPr>
-        <w:pStyle w:val="Heading3"/>
-      </w:pPr>
-      <w:bookmarkStart w:id="50" w:name="model-rule-8.4"/>
-      <w:r>
-        <w:t xml:space="preserve">Model Rule 8.4</w:t>
-      </w:r>
-      <w:bookmarkEnd w:id="50"/>
     </w:p>
     <w:p>
       <w:pPr>
@@ -2252,11 +2273,11 @@
       <w:pPr>
         <w:pStyle w:val="Heading4"/>
       </w:pPr>
-      <w:bookmarkStart w:id="51" w:name="bar-admission-problems"/>
+      <w:bookmarkStart w:id="50" w:name="bar-admission-problems"/>
       <w:r>
         <w:t xml:space="preserve">Bar Admission Problems</w:t>
       </w:r>
-      <w:bookmarkEnd w:id="51"/>
+      <w:bookmarkEnd w:id="50"/>
     </w:p>
     <w:p>
       <w:pPr>
@@ -2326,10 +2347,42 @@
       <w:pPr>
         <w:pStyle w:val="Heading4"/>
       </w:pPr>
-      <w:bookmarkStart w:id="52" w:name="mental-illness-alcohol-or-chemical-dependency"/>
+      <w:bookmarkStart w:id="51" w:name="mental-illness-alcohol-or-chemical-dependency"/>
       <w:r>
         <w:t xml:space="preserve">Mental Illness? Alcohol or chemical dependency?</w:t>
       </w:r>
+      <w:bookmarkEnd w:id="51"/>
+    </w:p>
+    <w:p>
+      <w:pPr>
+        <w:pStyle w:val="FirstParagraph"/>
+      </w:pPr>
+      <w:r>
+        <w:t xml:space="preserve">A recent survey by the New York City bar association found that 50 percent of lawyers seeking counseling from its lawyer-outreach program</w:t>
+      </w:r>
+      <w:r>
+        <w:t xml:space="preserve"> </w:t>
+      </w:r>
+      <w:r>
+        <w:t xml:space="preserve">list mental health as their primary concern, up from 40 percent in 2005.</w:t>
+      </w:r>
+    </w:p>
+    <w:p>
+      <w:pPr>
+        <w:pStyle w:val="BodyText"/>
+      </w:pPr>
+      <w:r>
+        <w:t xml:space="preserve">We are often a prescription drug society? Pain killers? Xanax?</w:t>
+      </w:r>
+    </w:p>
+    <w:p>
+      <w:pPr>
+        <w:pStyle w:val="Heading4"/>
+      </w:pPr>
+      <w:bookmarkStart w:id="52" w:name="nlap-nebraska-lawyers-assistance-program"/>
+      <w:r>
+        <w:t xml:space="preserve">NLAP: Nebraska Lawyers Assistance Program</w:t>
+      </w:r>
       <w:bookmarkEnd w:id="52"/>
     </w:p>
     <w:p>
@@ -2337,74 +2390,42 @@
         <w:pStyle w:val="FirstParagraph"/>
       </w:pPr>
       <w:r>
-        <w:t xml:space="preserve">A recent survey by the New York City bar association found that 50 percent of lawyers seeking counseling from its lawyer-outreach program</w:t>
-      </w:r>
-      <w:r>
-        <w:t xml:space="preserve"> </w:t>
-      </w:r>
-      <w:r>
-        <w:t xml:space="preserve">list mental health as their primary concern, up from 40 percent in 2005.</w:t>
-      </w:r>
-    </w:p>
-    <w:p>
-      <w:pPr>
-        <w:pStyle w:val="BodyText"/>
-      </w:pPr>
-      <w:r>
-        <w:t xml:space="preserve">We are often a prescription drug society? Pain killers? Xanax?</w:t>
+        <w:t xml:space="preserve">Nebraska Lawyers Assistance Program.</w:t>
+      </w:r>
+    </w:p>
+    <w:p>
+      <w:pPr>
+        <w:pStyle w:val="BodyText"/>
+      </w:pPr>
+      <w:r>
+        <w:t xml:space="preserve">This is a great program. Comprehensive. For lawyers, judges, law students. Families.</w:t>
+      </w:r>
+    </w:p>
+    <w:p>
+      <w:pPr>
+        <w:pStyle w:val="BodyText"/>
+      </w:pPr>
+      <w:r>
+        <w:t xml:space="preserve">Health, substance abuse, alcoholism, injuries.</w:t>
+      </w:r>
+    </w:p>
+    <w:p>
+      <w:pPr>
+        <w:pStyle w:val="BodyText"/>
+      </w:pPr>
+      <w:r>
+        <w:t xml:space="preserve">CONFIDENTIAL under Nebraska Rule 1.6(c).</w:t>
       </w:r>
     </w:p>
     <w:p>
       <w:pPr>
         <w:pStyle w:val="Heading4"/>
       </w:pPr>
-      <w:bookmarkStart w:id="53" w:name="nlap-nebraska-lawyers-assistance-program"/>
-      <w:r>
-        <w:t xml:space="preserve">NLAP: Nebraska Lawyers Assistance Program</w:t>
+      <w:bookmarkStart w:id="53" w:name="trick-question"/>
+      <w:r>
+        <w:t xml:space="preserve">Trick Question</w:t>
       </w:r>
       <w:bookmarkEnd w:id="53"/>
-    </w:p>
-    <w:p>
-      <w:pPr>
-        <w:pStyle w:val="FirstParagraph"/>
-      </w:pPr>
-      <w:r>
-        <w:t xml:space="preserve">Nebraska Lawyers Assistance Program.</w:t>
-      </w:r>
-    </w:p>
-    <w:p>
-      <w:pPr>
-        <w:pStyle w:val="BodyText"/>
-      </w:pPr>
-      <w:r>
-        <w:t xml:space="preserve">This is a great program. Comprehensive. For lawyers, judges, law students. Families.</w:t>
-      </w:r>
-    </w:p>
-    <w:p>
-      <w:pPr>
-        <w:pStyle w:val="BodyText"/>
-      </w:pPr>
-      <w:r>
-        <w:t xml:space="preserve">Health, substance abuse, alcoholism, injuries.</w:t>
-      </w:r>
-    </w:p>
-    <w:p>
-      <w:pPr>
-        <w:pStyle w:val="BodyText"/>
-      </w:pPr>
-      <w:r>
-        <w:t xml:space="preserve">CONFIDENTIAL under Nebraska Rule 1.6(c).</w:t>
-      </w:r>
-    </w:p>
-    <w:p>
-      <w:pPr>
-        <w:pStyle w:val="Heading4"/>
-      </w:pPr>
-      <w:bookmarkStart w:id="54" w:name="trick-question"/>
-      <w:r>
-        <w:t xml:space="preserve">Trick Question</w:t>
-      </w:r>
-      <w:bookmarkEnd w:id="54"/>
     </w:p>
     <w:p>
       <w:pPr>
@@ -2492,10 +2513,86 @@
       <w:pPr>
         <w:pStyle w:val="Heading4"/>
       </w:pPr>
-      <w:bookmarkStart w:id="55" w:name="how-soon-how-sure"/>
+      <w:bookmarkStart w:id="54" w:name="how-soon-how-sure"/>
       <w:r>
         <w:t xml:space="preserve">How Soon &amp; How Sure?</w:t>
       </w:r>
+      <w:bookmarkEnd w:id="54"/>
+    </w:p>
+    <w:p>
+      <w:pPr>
+        <w:pStyle w:val="FirstParagraph"/>
+      </w:pPr>
+      <w:r>
+        <w:t xml:space="preserve">Under the old Model Code, a lawyer had to report any violation of any Disciplinary Rule.</w:t>
+      </w:r>
+      <w:r>
+        <w:t xml:space="preserve"> </w:t>
+      </w:r>
+      <w:r>
+        <w:t xml:space="preserve">Under the Model Rules, the reporting obligation is limited to conduct that raises</w:t>
+      </w:r>
+      <w:r>
+        <w:t xml:space="preserve"> </w:t>
+      </w:r>
+      <w:r>
+        <w:t xml:space="preserve">“</w:t>
+      </w:r>
+      <w:r>
+        <w:t xml:space="preserve">a substantial question as to that [other] lawyer’s honesty, trustworthiness or fitness as a lawyer in other respects.</w:t>
+      </w:r>
+      <w:r>
+        <w:t xml:space="preserve">”</w:t>
+      </w:r>
+    </w:p>
+    <w:p>
+      <w:pPr>
+        <w:pStyle w:val="BodyText"/>
+      </w:pPr>
+      <w:r>
+        <w:t xml:space="preserve">Should a lawyer Wait until after the case is finished before reporting opposing counsel’s ethical violations?</w:t>
+      </w:r>
+      <w:r>
+        <w:t xml:space="preserve"> </w:t>
+      </w:r>
+      <w:r>
+        <w:t xml:space="preserve">Consider three possible places and conditions. The lawyer is appearing before a tribunal and must abide by her duty of candor to the court, may also discovery abuses and such.</w:t>
+      </w:r>
+    </w:p>
+    <w:p>
+      <w:pPr>
+        <w:pStyle w:val="BodyText"/>
+      </w:pPr>
+      <w:r>
+        <w:t xml:space="preserve">The lawyer is opposite an unethical lawyer in negotiations (report to firm, or report to disciplinary commission).</w:t>
+      </w:r>
+    </w:p>
+    <w:p>
+      <w:pPr>
+        <w:pStyle w:val="Heading4"/>
+      </w:pPr>
+      <w:bookmarkStart w:id="55" w:name="the-lawyer-knows-.-.-."/>
+      <w:r>
+        <w:t xml:space="preserve">The Lawyer</w:t>
+      </w:r>
+      <w:r>
+        <w:t xml:space="preserve"> </w:t>
+      </w:r>
+      <w:r>
+        <w:t xml:space="preserve">“</w:t>
+      </w:r>
+      <w:r>
+        <w:t xml:space="preserve">Knows</w:t>
+      </w:r>
+      <w:r>
+        <w:t xml:space="preserve">”</w:t>
+      </w:r>
+      <w:r>
+        <w:t xml:space="preserve"> </w:t>
+      </w:r>
+      <w:r>
+        <w:t xml:space="preserve">. . .</w:t>
+      </w:r>
       <w:bookmarkEnd w:id="55"/>
     </w:p>
     <w:p>
@@ -2503,13 +2600,7 @@
         <w:pStyle w:val="FirstParagraph"/>
       </w:pPr>
       <w:r>
-        <w:t xml:space="preserve">Under the old Model Code, a lawyer had to report any violation of any Disciplinary Rule.</w:t>
-      </w:r>
-      <w:r>
-        <w:t xml:space="preserve"> </w:t>
-      </w:r>
-      <w:r>
-        <w:t xml:space="preserve">Under the Model Rules, the reporting obligation is limited to conduct that raises</w:t>
+        <w:t xml:space="preserve">Model Rule 1.0 Terminology:</w:t>
       </w:r>
       <w:r>
         <w:t xml:space="preserve"> </w:t>
@@ -2518,211 +2609,147 @@
         <w:t xml:space="preserve">“</w:t>
       </w:r>
       <w:r>
-        <w:t xml:space="preserve">a substantial question as to that [other] lawyer’s honesty, trustworthiness or fitness as a lawyer in other respects.</w:t>
+        <w:t xml:space="preserve">Knowingly,</w:t>
       </w:r>
       <w:r>
         <w:t xml:space="preserve">”</w:t>
       </w:r>
-    </w:p>
-    <w:p>
-      <w:pPr>
-        <w:pStyle w:val="BodyText"/>
-      </w:pPr>
-      <w:r>
-        <w:t xml:space="preserve">Should a lawyer Wait until after the case is finished before reporting opposing counsel’s ethical violations?</w:t>
-      </w:r>
-      <w:r>
-        <w:t xml:space="preserve"> </w:t>
-      </w:r>
-      <w:r>
-        <w:t xml:space="preserve">Consider three possible places and conditions. The lawyer is appearing before a tribunal and must abide by her duty of candor to the court, may also discovery abuses and such.</w:t>
-      </w:r>
-    </w:p>
-    <w:p>
-      <w:pPr>
-        <w:pStyle w:val="BodyText"/>
-      </w:pPr>
-      <w:r>
-        <w:t xml:space="preserve">The lawyer is opposite an unethical lawyer in negotiations (report to firm, or report to disciplinary commission).</w:t>
+      <w:r>
+        <w:t xml:space="preserve"> </w:t>
+      </w:r>
+      <w:r>
+        <w:t xml:space="preserve">“</w:t>
+      </w:r>
+      <w:r>
+        <w:t xml:space="preserve">known,</w:t>
+      </w:r>
+      <w:r>
+        <w:t xml:space="preserve">”</w:t>
+      </w:r>
+      <w:r>
+        <w:t xml:space="preserve"> </w:t>
+      </w:r>
+      <w:r>
+        <w:t xml:space="preserve">or</w:t>
+      </w:r>
+      <w:r>
+        <w:t xml:space="preserve"> </w:t>
+      </w:r>
+      <w:r>
+        <w:t xml:space="preserve">“</w:t>
+      </w:r>
+      <w:r>
+        <w:t xml:space="preserve">knows</w:t>
+      </w:r>
+      <w:r>
+        <w:t xml:space="preserve">”</w:t>
+      </w:r>
+      <w:r>
+        <w:t xml:space="preserve"> </w:t>
+      </w:r>
+      <w:r>
+        <w:t xml:space="preserve">denotes actual knowledge of the fact in question. A person’s knowledge may be inferred from circumstances.</w:t>
+      </w:r>
+    </w:p>
+    <w:p>
+      <w:pPr>
+        <w:pStyle w:val="BodyText"/>
+      </w:pPr>
+      <w:r>
+        <w:t xml:space="preserve">“</w:t>
+      </w:r>
+      <w:r>
+        <w:t xml:space="preserve">Most cases and ethics opinions conclude that</w:t>
+      </w:r>
+      <w:r>
+        <w:t xml:space="preserve"> </w:t>
+      </w:r>
+      <w:r>
+        <w:t xml:space="preserve">‘</w:t>
+      </w:r>
+      <w:r>
+        <w:t xml:space="preserve">knowledge</w:t>
+      </w:r>
+      <w:r>
+        <w:t xml:space="preserve">’</w:t>
+      </w:r>
+      <w:r>
+        <w:t xml:space="preserve"> </w:t>
+      </w:r>
+      <w:r>
+        <w:t xml:space="preserve">is determined by an objective standard.</w:t>
+      </w:r>
+      <w:r>
+        <w:t xml:space="preserve">”</w:t>
+      </w:r>
+    </w:p>
+    <w:p>
+      <w:pPr>
+        <w:pStyle w:val="BodyText"/>
+      </w:pPr>
+      <w:r>
+        <w:t xml:space="preserve">Evidence must be such that a reasonable lawyer in the same circumstances would have formed a firm opinion</w:t>
+      </w:r>
+      <w:r>
+        <w:t xml:space="preserve"> </w:t>
+      </w:r>
+      <w:r>
+        <w:t xml:space="preserve">that it was more likely than not that the conduct occurred.</w:t>
+      </w:r>
+    </w:p>
+    <w:p>
+      <w:pPr>
+        <w:pStyle w:val="Heading3"/>
+      </w:pPr>
+      <w:bookmarkStart w:id="56" w:name="model-rule-5.1"/>
+      <w:r>
+        <w:t xml:space="preserve">Model Rule 5.1</w:t>
+      </w:r>
+      <w:bookmarkEnd w:id="56"/>
+    </w:p>
+    <w:p>
+      <w:pPr>
+        <w:pStyle w:val="Heading6"/>
+      </w:pPr>
+      <w:bookmarkStart w:id="57" w:name="partners-managers-and-supervisory-lawyers"/>
+      <w:r>
+        <w:t xml:space="preserve">Partners, Managers, and Supervisory Lawyers</w:t>
+      </w:r>
+      <w:bookmarkEnd w:id="57"/>
+    </w:p>
+    <w:p>
+      <w:pPr>
+        <w:pStyle w:val="FirstParagraph"/>
+      </w:pPr>
+      <w:r>
+        <w:t xml:space="preserve">A partner (or manager) . . . in a law firm . . . shall make reasonable efforts to . . . ensure that . . . all lawyers in the firm conform to the Rules of Professional Conduct.</w:t>
+      </w:r>
+    </w:p>
+    <w:p>
+      <w:pPr>
+        <w:pStyle w:val="BodyText"/>
+      </w:pPr>
+      <w:r>
+        <w:t xml:space="preserve">A partner OR MANAGER or a lawyer who individually or together with other lawyers possesses comparable managerial authority in a law firm</w:t>
+      </w:r>
+    </w:p>
+    <w:p>
+      <w:pPr>
+        <w:pStyle w:val="BodyText"/>
+      </w:pPr>
+      <w:r>
+        <w:t xml:space="preserve">Lawyers who run the firm must make reasonable efforts to ensure that all lawyers in the firm conform to the Rules</w:t>
       </w:r>
     </w:p>
     <w:p>
       <w:pPr>
         <w:pStyle w:val="Heading4"/>
       </w:pPr>
-      <w:bookmarkStart w:id="56" w:name="the-lawyer-knows-.-.-."/>
-      <w:r>
-        <w:t xml:space="preserve">The Lawyer</w:t>
-      </w:r>
-      <w:r>
-        <w:t xml:space="preserve"> </w:t>
-      </w:r>
-      <w:r>
-        <w:t xml:space="preserve">“</w:t>
-      </w:r>
-      <w:r>
-        <w:t xml:space="preserve">Knows</w:t>
-      </w:r>
-      <w:r>
-        <w:t xml:space="preserve">”</w:t>
-      </w:r>
-      <w:r>
-        <w:t xml:space="preserve"> </w:t>
-      </w:r>
-      <w:r>
-        <w:t xml:space="preserve">. . .</w:t>
-      </w:r>
-      <w:bookmarkEnd w:id="56"/>
-    </w:p>
-    <w:p>
-      <w:pPr>
-        <w:pStyle w:val="FirstParagraph"/>
-      </w:pPr>
-      <w:r>
-        <w:t xml:space="preserve">Model Rule 1.0 Terminology:</w:t>
-      </w:r>
-      <w:r>
-        <w:t xml:space="preserve"> </w:t>
-      </w:r>
-      <w:r>
-        <w:t xml:space="preserve">“</w:t>
-      </w:r>
-      <w:r>
-        <w:t xml:space="preserve">Knowingly,</w:t>
-      </w:r>
-      <w:r>
-        <w:t xml:space="preserve">”</w:t>
-      </w:r>
-      <w:r>
-        <w:t xml:space="preserve"> </w:t>
-      </w:r>
-      <w:r>
-        <w:t xml:space="preserve">“</w:t>
-      </w:r>
-      <w:r>
-        <w:t xml:space="preserve">known,</w:t>
-      </w:r>
-      <w:r>
-        <w:t xml:space="preserve">”</w:t>
-      </w:r>
-      <w:r>
-        <w:t xml:space="preserve"> </w:t>
-      </w:r>
-      <w:r>
-        <w:t xml:space="preserve">or</w:t>
-      </w:r>
-      <w:r>
-        <w:t xml:space="preserve"> </w:t>
-      </w:r>
-      <w:r>
-        <w:t xml:space="preserve">“</w:t>
-      </w:r>
-      <w:r>
-        <w:t xml:space="preserve">knows</w:t>
-      </w:r>
-      <w:r>
-        <w:t xml:space="preserve">”</w:t>
-      </w:r>
-      <w:r>
-        <w:t xml:space="preserve"> </w:t>
-      </w:r>
-      <w:r>
-        <w:t xml:space="preserve">denotes actual knowledge of the fact in question. A person’s knowledge may be inferred from circumstances.</w:t>
-      </w:r>
-    </w:p>
-    <w:p>
-      <w:pPr>
-        <w:pStyle w:val="BodyText"/>
-      </w:pPr>
-      <w:r>
-        <w:t xml:space="preserve">“</w:t>
-      </w:r>
-      <w:r>
-        <w:t xml:space="preserve">Most cases and ethics opinions conclude that</w:t>
-      </w:r>
-      <w:r>
-        <w:t xml:space="preserve"> </w:t>
-      </w:r>
-      <w:r>
-        <w:t xml:space="preserve">‘</w:t>
-      </w:r>
-      <w:r>
-        <w:t xml:space="preserve">knowledge</w:t>
-      </w:r>
-      <w:r>
-        <w:t xml:space="preserve">’</w:t>
-      </w:r>
-      <w:r>
-        <w:t xml:space="preserve"> </w:t>
-      </w:r>
-      <w:r>
-        <w:t xml:space="preserve">is determined by an objective standard.</w:t>
-      </w:r>
-      <w:r>
-        <w:t xml:space="preserve">”</w:t>
-      </w:r>
-    </w:p>
-    <w:p>
-      <w:pPr>
-        <w:pStyle w:val="BodyText"/>
-      </w:pPr>
-      <w:r>
-        <w:t xml:space="preserve">Evidence must be such that a REASONABLE LAWYER UNDER THE CIRCUMSTANCES would have formed a FIRM OPINION that it was more likely than not that the conduct occurred.</w:t>
-      </w:r>
-    </w:p>
-    <w:p>
-      <w:pPr>
-        <w:pStyle w:val="Heading3"/>
-      </w:pPr>
-      <w:bookmarkStart w:id="57" w:name="model-rule-5.1"/>
-      <w:r>
-        <w:t xml:space="preserve">Model Rule 5.1</w:t>
-      </w:r>
-      <w:bookmarkEnd w:id="57"/>
-    </w:p>
-    <w:p>
-      <w:pPr>
-        <w:pStyle w:val="Heading6"/>
-      </w:pPr>
-      <w:bookmarkStart w:id="58" w:name="partners-managers-and-supervisory-lawyers"/>
-      <w:r>
-        <w:t xml:space="preserve">Partners, Managers, and Supervisory Lawyers</w:t>
+      <w:bookmarkStart w:id="58" w:name="reasonable-efforts"/>
+      <w:r>
+        <w:t xml:space="preserve">Reasonable Efforts</w:t>
       </w:r>
       <w:bookmarkEnd w:id="58"/>
-    </w:p>
-    <w:p>
-      <w:pPr>
-        <w:pStyle w:val="FirstParagraph"/>
-      </w:pPr>
-      <w:r>
-        <w:t xml:space="preserve">A partner (or manager) . . . in a law firm . . . shall make reasonable efforts to . . . ensure that . . . all lawyers in the firm conform to the Rules of Professional Conduct.</w:t>
-      </w:r>
-    </w:p>
-    <w:p>
-      <w:pPr>
-        <w:pStyle w:val="BodyText"/>
-      </w:pPr>
-      <w:r>
-        <w:t xml:space="preserve">A partner OR MANAGER or a lawyer who individually or together with other lawyers possesses comparable managerial authority in a law firm</w:t>
-      </w:r>
-    </w:p>
-    <w:p>
-      <w:pPr>
-        <w:pStyle w:val="BodyText"/>
-      </w:pPr>
-      <w:r>
-        <w:t xml:space="preserve">Lawyers who run the firm must make reasonable efforts to ensure that all lawyers in the firm conform to the Rules</w:t>
-      </w:r>
-    </w:p>
-    <w:p>
-      <w:pPr>
-        <w:pStyle w:val="Heading4"/>
-      </w:pPr>
-      <w:bookmarkStart w:id="59" w:name="reasonable-efforts"/>
-      <w:r>
-        <w:t xml:space="preserve">Reasonable Efforts</w:t>
-      </w:r>
-      <w:bookmarkEnd w:id="59"/>
     </w:p>
     <w:p>
       <w:pPr>
@@ -2798,47 +2825,47 @@
       <w:pPr>
         <w:pStyle w:val="Heading4"/>
       </w:pPr>
-      <w:bookmarkStart w:id="60" w:name="violations-of-others"/>
+      <w:bookmarkStart w:id="59" w:name="violations-of-others"/>
       <w:r>
         <w:t xml:space="preserve">Violations Of Others</w:t>
       </w:r>
+      <w:bookmarkEnd w:id="59"/>
+    </w:p>
+    <w:p>
+      <w:pPr>
+        <w:pStyle w:val="FirstParagraph"/>
+      </w:pPr>
+      <w:r>
+        <w:t xml:space="preserve">A lawyer shall be responsible for another lawyer’s violation of the Rules of Professional Conduct IF:</w:t>
+      </w:r>
+    </w:p>
+    <w:p>
+      <w:pPr>
+        <w:pStyle w:val="BlockText"/>
+      </w:pPr>
+      <w:r>
+        <w:t xml:space="preserve">The lawyer orders or … ratifies the conduct involved; or the lawyer is a partner or … has direct supervisory authority over the other lawyer, and knows of the conduct at a time when its consequences can be avoided or mitigated but fails to take reasonable remedial action.</w:t>
+      </w:r>
+    </w:p>
+    <w:p>
+      <w:pPr>
+        <w:pStyle w:val="Heading3"/>
+      </w:pPr>
+      <w:bookmarkStart w:id="60" w:name="model-rule-8.4-1"/>
+      <w:r>
+        <w:t xml:space="preserve">Model Rule 8.4</w:t>
+      </w:r>
       <w:bookmarkEnd w:id="60"/>
     </w:p>
     <w:p>
       <w:pPr>
-        <w:pStyle w:val="FirstParagraph"/>
-      </w:pPr>
-      <w:r>
-        <w:t xml:space="preserve">A lawyer shall be responsible for another lawyer’s violation of the Rules of Professional Conduct IF:</w:t>
-      </w:r>
-    </w:p>
-    <w:p>
-      <w:pPr>
-        <w:pStyle w:val="BlockText"/>
-      </w:pPr>
-      <w:r>
-        <w:t xml:space="preserve">The lawyer orders or … ratifies the conduct involved; or the lawyer is a partner or … has direct supervisory authority over the other lawyer, and knows of the conduct at a time when its consequences can be avoided or mitigated but fails to take reasonable remedial action.</w:t>
-      </w:r>
-    </w:p>
-    <w:p>
-      <w:pPr>
-        <w:pStyle w:val="Heading3"/>
-      </w:pPr>
-      <w:bookmarkStart w:id="61" w:name="model-rule-8.4-1"/>
-      <w:r>
-        <w:t xml:space="preserve">Model Rule 8.4</w:t>
+        <w:pStyle w:val="Heading6"/>
+      </w:pPr>
+      <w:bookmarkStart w:id="61" w:name="misconduct"/>
+      <w:r>
+        <w:t xml:space="preserve">Misconduct</w:t>
       </w:r>
       <w:bookmarkEnd w:id="61"/>
-    </w:p>
-    <w:p>
-      <w:pPr>
-        <w:pStyle w:val="Heading6"/>
-      </w:pPr>
-      <w:bookmarkStart w:id="62" w:name="misconduct"/>
-      <w:r>
-        <w:t xml:space="preserve">Misconduct</w:t>
-      </w:r>
-      <w:bookmarkEnd w:id="62"/>
     </w:p>
     <w:p>
       <w:pPr>
@@ -2889,28 +2916,43 @@
         <w:pStyle w:val="BodyText"/>
       </w:pPr>
       <w:r>
-        <w:t xml:space="preserve">If you induce, order, or ratify a NONLAWER’s violations of the model rules then you violate Rule 5.3 (below)</w:t>
+        <w:t xml:space="preserve">If you induce, order, or ratify a</w:t>
+      </w:r>
+      <w:r>
+        <w:t xml:space="preserve"> </w:t>
+      </w:r>
+      <w:r>
+        <w:rPr>
+          <w:i/>
+        </w:rPr>
+        <w:t xml:space="preserve">nonlawyer’s</w:t>
+      </w:r>
+      <w:r>
+        <w:t xml:space="preserve"> </w:t>
+      </w:r>
+      <w:r>
+        <w:t xml:space="preserve">violations of the Model Rules then you violate Rule 5.3 (below)</w:t>
       </w:r>
     </w:p>
     <w:p>
       <w:pPr>
         <w:pStyle w:val="Heading3"/>
       </w:pPr>
-      <w:bookmarkStart w:id="63" w:name="model-rule-5.2"/>
+      <w:bookmarkStart w:id="62" w:name="model-rule-5.2"/>
       <w:r>
         <w:t xml:space="preserve">Model Rule 5.2</w:t>
       </w:r>
+      <w:bookmarkEnd w:id="62"/>
+    </w:p>
+    <w:p>
+      <w:pPr>
+        <w:pStyle w:val="Heading6"/>
+      </w:pPr>
+      <w:bookmarkStart w:id="63" w:name="responsibilities-of-a-subordinate-lawyer"/>
+      <w:r>
+        <w:t xml:space="preserve">Responsibilities Of A Subordinate Lawyer</w:t>
+      </w:r>
       <w:bookmarkEnd w:id="63"/>
-    </w:p>
-    <w:p>
-      <w:pPr>
-        <w:pStyle w:val="Heading6"/>
-      </w:pPr>
-      <w:bookmarkStart w:id="64" w:name="responsibilities-of-a-subordinate-lawyer"/>
-      <w:r>
-        <w:t xml:space="preserve">Responsibilities Of A Subordinate Lawyer</w:t>
-      </w:r>
-      <w:bookmarkEnd w:id="64"/>
     </w:p>
     <w:p>
       <w:pPr>
@@ -2980,21 +3022,21 @@
       <w:pPr>
         <w:pStyle w:val="Heading3"/>
       </w:pPr>
-      <w:bookmarkStart w:id="65" w:name="model-rule-5.3"/>
+      <w:bookmarkStart w:id="64" w:name="model-rule-5.3"/>
       <w:r>
         <w:t xml:space="preserve">Model Rule 5.3</w:t>
       </w:r>
+      <w:bookmarkEnd w:id="64"/>
+    </w:p>
+    <w:p>
+      <w:pPr>
+        <w:pStyle w:val="Heading6"/>
+      </w:pPr>
+      <w:bookmarkStart w:id="65" w:name="nonlawyer-assistants"/>
+      <w:r>
+        <w:t xml:space="preserve">Nonlawyer Assistants</w:t>
+      </w:r>
       <w:bookmarkEnd w:id="65"/>
-    </w:p>
-    <w:p>
-      <w:pPr>
-        <w:pStyle w:val="Heading6"/>
-      </w:pPr>
-      <w:bookmarkStart w:id="66" w:name="nonlawyer-assistants"/>
-      <w:r>
-        <w:t xml:space="preserve">Nonlawyer Assistants</w:t>
-      </w:r>
-      <w:bookmarkEnd w:id="66"/>
     </w:p>
     <w:p>
       <w:pPr>
@@ -3049,7 +3091,7 @@
 <file path=word/numbering.xml><?xml version="1.0" encoding="utf-8"?>
 <w:numbering xmlns:w="http://schemas.openxmlformats.org/wordprocessingml/2006/main">
   <w:abstractNum w:abstractNumId="990">
-    <w:nsid w:val="e11382dd"/>
+    <w:nsid w:val="170cd2de"/>
     <w:multiLevelType w:val="multilevel"/>
     <w:lvl w:ilvl="0">
       <w:numFmt w:val="bullet"/>
@@ -3151,8 +3193,111 @@
       </w:pPr>
     </w:lvl>
   </w:abstractNum>
+  <w:abstractNum w:abstractNumId="990">
+    <w:nsid w:val="2c1ae401"/>
+    <w:multiLevelType w:val="multilevel"/>
+    <w:lvl w:ilvl="0">
+      <w:numFmt w:val="bullet"/>
+      <w:lvlText w:val=" "/>
+      <w:lvlJc w:val="left"/>
+      <w:pPr>
+        <w:tabs>
+          <w:tab w:val="num" w:pos="0"/>
+        </w:tabs>
+        <w:ind w:left="480" w:hanging="480"/>
+      </w:pPr>
+    </w:lvl>
+    <w:lvl w:ilvl="1">
+      <w:numFmt w:val="bullet"/>
+      <w:lvlText w:val=" "/>
+      <w:lvlJc w:val="left"/>
+      <w:pPr>
+        <w:tabs>
+          <w:tab w:val="num" w:pos="720"/>
+        </w:tabs>
+        <w:ind w:left="1200" w:hanging="480"/>
+      </w:pPr>
+    </w:lvl>
+    <w:lvl w:ilvl="2">
+      <w:numFmt w:val="bullet"/>
+      <w:lvlText w:val=" "/>
+      <w:lvlJc w:val="left"/>
+      <w:pPr>
+        <w:tabs>
+          <w:tab w:val="num" w:pos="1440"/>
+        </w:tabs>
+        <w:ind w:left="1920" w:hanging="480"/>
+      </w:pPr>
+    </w:lvl>
+    <w:lvl w:ilvl="3">
+      <w:numFmt w:val="bullet"/>
+      <w:lvlText w:val=" "/>
+      <w:lvlJc w:val="left"/>
+      <w:pPr>
+        <w:tabs>
+          <w:tab w:val="num" w:pos="2160"/>
+        </w:tabs>
+        <w:ind w:left="2640" w:hanging="480"/>
+      </w:pPr>
+    </w:lvl>
+    <w:lvl w:ilvl="4">
+      <w:numFmt w:val="bullet"/>
+      <w:lvlText w:val=" "/>
+      <w:lvlJc w:val="left"/>
+      <w:pPr>
+        <w:tabs>
+          <w:tab w:val="num" w:pos="2880"/>
+        </w:tabs>
+        <w:ind w:left="3360" w:hanging="480"/>
+      </w:pPr>
+    </w:lvl>
+    <w:lvl w:ilvl="5">
+      <w:numFmt w:val="bullet"/>
+      <w:lvlText w:val=" "/>
+      <w:lvlJc w:val="left"/>
+      <w:pPr>
+        <w:tabs>
+          <w:tab w:val="num" w:pos="3600"/>
+        </w:tabs>
+        <w:ind w:left="4080" w:hanging="480"/>
+      </w:pPr>
+    </w:lvl>
+    <w:lvl w:ilvl="6">
+      <w:numFmt w:val="bullet"/>
+      <w:lvlText w:val=" "/>
+      <w:lvlJc w:val="left"/>
+      <w:pPr>
+        <w:tabs>
+          <w:tab w:val="num" w:pos="4320"/>
+        </w:tabs>
+        <w:ind w:left="4800" w:hanging="480"/>
+      </w:pPr>
+    </w:lvl>
+    <w:lvl w:ilvl="7">
+      <w:numFmt w:val="bullet"/>
+      <w:lvlText w:val=" "/>
+      <w:lvlJc w:val="left"/>
+      <w:pPr>
+        <w:tabs>
+          <w:tab w:val="num" w:pos="5040"/>
+        </w:tabs>
+        <w:ind w:left="5520" w:hanging="480"/>
+      </w:pPr>
+    </w:lvl>
+    <w:lvl w:ilvl="8">
+      <w:numFmt w:val="bullet"/>
+      <w:lvlText w:val=" "/>
+      <w:lvlJc w:val="left"/>
+      <w:pPr>
+        <w:tabs>
+          <w:tab w:val="num" w:pos="5760"/>
+        </w:tabs>
+        <w:ind w:left="6240" w:hanging="480"/>
+      </w:pPr>
+    </w:lvl>
+  </w:abstractNum>
   <w:abstractNum w:abstractNumId="991">
-    <w:nsid w:val="cc715eb7"/>
+    <w:nsid w:val="ea454b4c"/>
     <w:multiLevelType w:val="multilevel"/>
     <w:lvl w:ilvl="0">
       <w:numFmt w:val="bullet"/>
@@ -3255,7 +3400,7 @@
     </w:lvl>
   </w:abstractNum>
   <w:abstractNum w:abstractNumId="99411">
-    <w:nsid w:val="9164499a"/>
+    <w:nsid w:val="71315dca"/>
     <w:multiLevelType w:val="multilevel"/>
     <w:lvl w:ilvl="0">
       <w:start w:val="1"/>
@@ -3366,6 +3511,9 @@
       </w:pPr>
     </w:lvl>
   </w:abstractNum>
+  <w:num w:numId="1000">
+    <w:abstractNumId w:val="990"/>
+  </w:num>
   <w:num w:numId="1000">
     <w:abstractNumId w:val="990"/>
   </w:num>

</xml_diff>